<commit_message>
Add New chnages into our git file
</commit_message>
<xml_diff>
--- a/Git/IntelliPaat_GitCommand.docx
+++ b/Git/IntelliPaat_GitCommand.docx
@@ -5599,7 +5599,47 @@
           <w:sz w:val="32"/>
           <w:szCs w:val="32"/>
         </w:rPr>
-        <w:t>Create on elocal folder with same name(</w:t>
+        <w:t>Create on</w:t>
+      </w:r>
+      <w:r>
+        <w:rPr>
+          <w:rFonts w:ascii="Arial" w:hAnsi="Arial" w:cs="Arial"/>
+          <w:sz w:val="32"/>
+          <w:szCs w:val="32"/>
+        </w:rPr>
+        <w:t>e</w:t>
+      </w:r>
+      <w:r>
+        <w:rPr>
+          <w:rFonts w:ascii="Arial" w:hAnsi="Arial" w:cs="Arial"/>
+          <w:sz w:val="32"/>
+          <w:szCs w:val="32"/>
+        </w:rPr>
+        <w:t xml:space="preserve"> </w:t>
+      </w:r>
+      <w:r>
+        <w:rPr>
+          <w:rFonts w:ascii="Arial" w:hAnsi="Arial" w:cs="Arial"/>
+          <w:sz w:val="32"/>
+          <w:szCs w:val="32"/>
+        </w:rPr>
+        <w:t>local folder with same name</w:t>
+      </w:r>
+      <w:r>
+        <w:rPr>
+          <w:rFonts w:ascii="Arial" w:hAnsi="Arial" w:cs="Arial"/>
+          <w:sz w:val="32"/>
+          <w:szCs w:val="32"/>
+        </w:rPr>
+        <w:t xml:space="preserve"> </w:t>
+      </w:r>
+      <w:r>
+        <w:rPr>
+          <w:rFonts w:ascii="Arial" w:hAnsi="Arial" w:cs="Arial"/>
+          <w:sz w:val="32"/>
+          <w:szCs w:val="32"/>
+        </w:rPr>
+        <w:t>(</w:t>
       </w:r>
       <w:r>
         <w:rPr>
@@ -5647,7 +5687,61 @@
           <w:sz w:val="32"/>
           <w:szCs w:val="32"/>
         </w:rPr>
-        <w:t xml:space="preserve">IntellipaatStudyMaterial folder as local git repogitory by typing </w:t>
+        <w:t>IntellipaatStudyMaterial</w:t>
+      </w:r>
+      <w:r>
+        <w:rPr>
+          <w:rFonts w:ascii="Arial" w:hAnsi="Arial" w:cs="Arial"/>
+          <w:color w:val="24292F"/>
+          <w:sz w:val="32"/>
+          <w:szCs w:val="32"/>
+        </w:rPr>
+        <w:t xml:space="preserve"> </w:t>
+      </w:r>
+      <w:r>
+        <w:rPr>
+          <w:rFonts w:ascii="Arial" w:hAnsi="Arial" w:cs="Arial"/>
+          <w:color w:val="24292F"/>
+          <w:sz w:val="32"/>
+          <w:szCs w:val="32"/>
+        </w:rPr>
+        <w:t xml:space="preserve">folder </w:t>
+      </w:r>
+      <w:r>
+        <w:rPr>
+          <w:rFonts w:ascii="Arial" w:hAnsi="Arial" w:cs="Arial"/>
+          <w:color w:val="24292F"/>
+          <w:sz w:val="32"/>
+          <w:szCs w:val="32"/>
+        </w:rPr>
+        <w:t>in</w:t>
+      </w:r>
+      <w:r>
+        <w:rPr>
+          <w:rFonts w:ascii="Arial" w:hAnsi="Arial" w:cs="Arial"/>
+          <w:color w:val="24292F"/>
+          <w:sz w:val="32"/>
+          <w:szCs w:val="32"/>
+        </w:rPr>
+        <w:t xml:space="preserve"> local</w:t>
+      </w:r>
+      <w:r>
+        <w:rPr>
+          <w:rFonts w:ascii="Arial" w:hAnsi="Arial" w:cs="Arial"/>
+          <w:color w:val="24292F"/>
+          <w:sz w:val="32"/>
+          <w:szCs w:val="32"/>
+        </w:rPr>
+        <w:t xml:space="preserve"> system as</w:t>
+      </w:r>
+      <w:r>
+        <w:rPr>
+          <w:rFonts w:ascii="Arial" w:hAnsi="Arial" w:cs="Arial"/>
+          <w:color w:val="24292F"/>
+          <w:sz w:val="32"/>
+          <w:szCs w:val="32"/>
+        </w:rPr>
+        <w:t xml:space="preserve"> git repogitory by typing </w:t>
       </w:r>
       <w:r>
         <w:rPr>
@@ -5689,7 +5783,25 @@
           <w:sz w:val="32"/>
           <w:szCs w:val="32"/>
         </w:rPr>
-        <w:t>Create &amp; Add some file into my folder (for creating file through command you can use</w:t>
+        <w:t xml:space="preserve">Create &amp; Add some file into </w:t>
+      </w:r>
+      <w:r>
+        <w:rPr>
+          <w:rFonts w:ascii="Arial" w:hAnsi="Arial" w:cs="Arial"/>
+          <w:color w:val="24292F"/>
+          <w:sz w:val="32"/>
+          <w:szCs w:val="32"/>
+        </w:rPr>
+        <w:t xml:space="preserve">this </w:t>
+      </w:r>
+      <w:r>
+        <w:rPr>
+          <w:rFonts w:ascii="Arial" w:hAnsi="Arial" w:cs="Arial"/>
+          <w:color w:val="24292F"/>
+          <w:sz w:val="32"/>
+          <w:szCs w:val="32"/>
+        </w:rPr>
+        <w:t>folder (for creating file through command you can use</w:t>
       </w:r>
       <w:r>
         <w:rPr>
@@ -5731,7 +5843,61 @@
           <w:sz w:val="32"/>
           <w:szCs w:val="32"/>
         </w:rPr>
-        <w:t xml:space="preserve">Check the file status of local folder whether which file is, added or chnages by typing </w:t>
+        <w:t>Check the</w:t>
+      </w:r>
+      <w:r>
+        <w:rPr>
+          <w:rFonts w:ascii="Arial" w:hAnsi="Arial" w:cs="Arial"/>
+          <w:color w:val="24292F"/>
+          <w:sz w:val="32"/>
+          <w:szCs w:val="32"/>
+        </w:rPr>
+        <w:t xml:space="preserve"> file status inside local folder(whatev</w:t>
+      </w:r>
+      <w:r>
+        <w:rPr>
+          <w:rFonts w:ascii="Arial" w:hAnsi="Arial" w:cs="Arial"/>
+          <w:color w:val="24292F"/>
+          <w:sz w:val="32"/>
+          <w:szCs w:val="32"/>
+        </w:rPr>
+        <w:t>er</w:t>
+      </w:r>
+      <w:r>
+        <w:rPr>
+          <w:rFonts w:ascii="Arial" w:hAnsi="Arial" w:cs="Arial"/>
+          <w:color w:val="24292F"/>
+          <w:sz w:val="32"/>
+          <w:szCs w:val="32"/>
+        </w:rPr>
+        <w:t xml:space="preserve"> we have done the chnages &amp;</w:t>
+      </w:r>
+      <w:r>
+        <w:rPr>
+          <w:rFonts w:ascii="Arial" w:hAnsi="Arial" w:cs="Arial"/>
+          <w:color w:val="24292F"/>
+          <w:sz w:val="32"/>
+          <w:szCs w:val="32"/>
+        </w:rPr>
+        <w:t xml:space="preserve"> which file, added or chnages</w:t>
+      </w:r>
+      <w:r>
+        <w:rPr>
+          <w:rFonts w:ascii="Arial" w:hAnsi="Arial" w:cs="Arial"/>
+          <w:color w:val="24292F"/>
+          <w:sz w:val="32"/>
+          <w:szCs w:val="32"/>
+        </w:rPr>
+        <w:t xml:space="preserve"> deleted, modify</w:t>
+      </w:r>
+      <w:r>
+        <w:rPr>
+          <w:rFonts w:ascii="Arial" w:hAnsi="Arial" w:cs="Arial"/>
+          <w:color w:val="24292F"/>
+          <w:sz w:val="32"/>
+          <w:szCs w:val="32"/>
+        </w:rPr>
+        <w:t xml:space="preserve"> by typing </w:t>
       </w:r>
       <w:r>
         <w:rPr>
@@ -5742,6 +5908,74 @@
           <w:szCs w:val="32"/>
         </w:rPr>
         <w:t>git status</w:t>
+      </w:r>
+    </w:p>
+    <w:p>
+      <w:pPr>
+        <w:ind w:left="360"/>
+        <w:jc w:val="both"/>
+        <w:rPr>
+          <w:rFonts w:ascii="Arial" w:hAnsi="Arial" w:cs="Arial"/>
+          <w:b/>
+          <w:sz w:val="32"/>
+          <w:szCs w:val="32"/>
+        </w:rPr>
+      </w:pPr>
+      <w:r>
+        <w:rPr>
+          <w:rFonts w:ascii="Arial" w:hAnsi="Arial" w:cs="Arial"/>
+          <w:color w:val="24292F"/>
+          <w:sz w:val="32"/>
+          <w:szCs w:val="32"/>
+        </w:rPr>
+        <w:t xml:space="preserve">Add all newaly created file which are inside untracked area to staging </w:t>
+      </w:r>
+      <w:r>
+        <w:rPr>
+          <w:rFonts w:ascii="Arial" w:hAnsi="Arial" w:cs="Arial"/>
+          <w:color w:val="24292F"/>
+          <w:sz w:val="32"/>
+          <w:szCs w:val="32"/>
+        </w:rPr>
+        <w:t>area</w:t>
+      </w:r>
+      <w:r>
+        <w:rPr>
+          <w:rFonts w:ascii="Arial" w:hAnsi="Arial" w:cs="Arial"/>
+          <w:color w:val="24292F"/>
+          <w:sz w:val="32"/>
+          <w:szCs w:val="32"/>
+        </w:rPr>
+        <w:t xml:space="preserve"> in local repository by typing</w:t>
+      </w:r>
+      <w:r>
+        <w:rPr>
+          <w:rFonts w:ascii="Arial" w:hAnsi="Arial" w:cs="Arial"/>
+          <w:b/>
+          <w:color w:val="24292F"/>
+          <w:sz w:val="32"/>
+          <w:szCs w:val="32"/>
+        </w:rPr>
+        <w:t xml:space="preserve"> git add  xyz.java </w:t>
+      </w:r>
+      <w:r>
+        <w:rPr>
+          <w:rFonts w:ascii="Arial" w:hAnsi="Arial" w:cs="Arial"/>
+          <w:color w:val="24292F"/>
+          <w:sz w:val="32"/>
+          <w:szCs w:val="32"/>
+        </w:rPr>
+        <w:t>or</w:t>
+      </w:r>
+      <w:r>
+        <w:rPr>
+          <w:rFonts w:ascii="Arial" w:hAnsi="Arial" w:cs="Arial"/>
+          <w:b/>
+          <w:color w:val="24292F"/>
+          <w:sz w:val="32"/>
+          <w:szCs w:val="32"/>
+        </w:rPr>
+        <w:t xml:space="preserve"> git add .</w:t>
       </w:r>
     </w:p>
     <w:p>
@@ -5765,7 +5999,43 @@
           <w:sz w:val="32"/>
           <w:szCs w:val="32"/>
         </w:rPr>
-        <w:t xml:space="preserve">Add all newaly created file which all are inside untracked area to staging are  in local repository by </w:t>
+        <w:t xml:space="preserve">Commit all change </w:t>
+      </w:r>
+      <w:r>
+        <w:rPr>
+          <w:rFonts w:ascii="Arial" w:hAnsi="Arial" w:cs="Arial"/>
+          <w:color w:val="24292F"/>
+          <w:sz w:val="32"/>
+          <w:szCs w:val="32"/>
+        </w:rPr>
+        <w:t>(</w:t>
+      </w:r>
+      <w:r>
+        <w:rPr>
+          <w:rFonts w:ascii="Arial" w:hAnsi="Arial" w:cs="Arial"/>
+          <w:color w:val="24292F"/>
+          <w:sz w:val="32"/>
+          <w:szCs w:val="32"/>
+        </w:rPr>
+        <w:t>which all are inside staging area</w:t>
+      </w:r>
+      <w:r>
+        <w:rPr>
+          <w:rFonts w:ascii="Arial" w:hAnsi="Arial" w:cs="Arial"/>
+          <w:color w:val="24292F"/>
+          <w:sz w:val="32"/>
+          <w:szCs w:val="32"/>
+        </w:rPr>
+        <w:t>)</w:t>
+      </w:r>
+      <w:r>
+        <w:rPr>
+          <w:rFonts w:ascii="Arial" w:hAnsi="Arial" w:cs="Arial"/>
+          <w:color w:val="24292F"/>
+          <w:sz w:val="32"/>
+          <w:szCs w:val="32"/>
+        </w:rPr>
+        <w:t xml:space="preserve"> by typing to save it into local repogitory </w:t>
       </w:r>
       <w:r>
         <w:rPr>
@@ -5775,26 +6045,7 @@
           <w:sz w:val="32"/>
           <w:szCs w:val="32"/>
         </w:rPr>
-        <w:t xml:space="preserve">typing git add  xyz.java </w:t>
-      </w:r>
-      <w:r>
-        <w:rPr>
-          <w:rFonts w:ascii="Arial" w:hAnsi="Arial" w:cs="Arial"/>
-          <w:color w:val="24292F"/>
-          <w:sz w:val="32"/>
-          <w:szCs w:val="32"/>
-        </w:rPr>
-        <w:t>or</w:t>
-      </w:r>
-      <w:r>
-        <w:rPr>
-          <w:rFonts w:ascii="Arial" w:hAnsi="Arial" w:cs="Arial"/>
-          <w:b/>
-          <w:color w:val="24292F"/>
-          <w:sz w:val="32"/>
-          <w:szCs w:val="32"/>
-        </w:rPr>
-        <w:t xml:space="preserve"> git add .  </w:t>
+        <w:t>git commit –m”your commit message”</w:t>
       </w:r>
     </w:p>
     <w:p>
@@ -5818,17 +6069,430 @@
           <w:sz w:val="32"/>
           <w:szCs w:val="32"/>
         </w:rPr>
-        <w:t xml:space="preserve">Commit all change which all are inside staging area by typing to save it into local repogitory </w:t>
+        <w:t xml:space="preserve"> Note:</w:t>
+      </w:r>
+    </w:p>
+    <w:p>
+      <w:pPr>
+        <w:pStyle w:val="ListParagraph"/>
+        <w:numPr>
+          <w:ilvl w:val="1"/>
+          <w:numId w:val="2"/>
+        </w:numPr>
+        <w:rPr>
+          <w:rFonts w:ascii="Arial" w:hAnsi="Arial" w:cs="Arial"/>
+          <w:sz w:val="32"/>
+          <w:szCs w:val="32"/>
+        </w:rPr>
+      </w:pPr>
+      <w:r>
+        <w:rPr>
+          <w:rFonts w:ascii="Arial" w:hAnsi="Arial" w:cs="Arial"/>
+          <w:color w:val="24292F"/>
+          <w:sz w:val="32"/>
+          <w:szCs w:val="32"/>
+        </w:rPr>
+        <w:t xml:space="preserve"> </w:t>
+      </w:r>
+      <w:r>
+        <w:rPr>
+          <w:rFonts w:ascii="Arial" w:hAnsi="Arial" w:cs="Arial"/>
+          <w:sz w:val="32"/>
+          <w:szCs w:val="32"/>
+        </w:rPr>
+        <w:t xml:space="preserve">Make sure to add authors details </w:t>
+      </w:r>
+    </w:p>
+    <w:p>
+      <w:pPr>
+        <w:pStyle w:val="ListParagraph"/>
+        <w:numPr>
+          <w:ilvl w:val="2"/>
+          <w:numId w:val="2"/>
+        </w:numPr>
+        <w:rPr>
+          <w:rFonts w:ascii="Arial" w:hAnsi="Arial" w:cs="Arial"/>
+          <w:sz w:val="32"/>
+          <w:szCs w:val="32"/>
+        </w:rPr>
+      </w:pPr>
+      <w:r>
+        <w:rPr>
+          <w:rFonts w:ascii="Arial" w:hAnsi="Arial" w:cs="Arial"/>
+          <w:sz w:val="32"/>
+          <w:szCs w:val="32"/>
+        </w:rPr>
+        <w:t xml:space="preserve">Add Author Name: </w:t>
       </w:r>
       <w:r>
         <w:rPr>
           <w:rFonts w:ascii="Arial" w:hAnsi="Arial" w:cs="Arial"/>
           <w:b/>
+          <w:sz w:val="32"/>
+          <w:szCs w:val="32"/>
+        </w:rPr>
+        <w:t>git config --global user.</w:t>
+      </w:r>
+      <w:r>
+        <w:rPr>
+          <w:rFonts w:ascii="Arial" w:hAnsi="Arial" w:cs="Arial"/>
+          <w:b/>
+          <w:sz w:val="32"/>
+          <w:szCs w:val="32"/>
+        </w:rPr>
+        <w:t>name “Abhishek Rai”</w:t>
+      </w:r>
+    </w:p>
+    <w:p>
+      <w:pPr>
+        <w:pStyle w:val="ListParagraph"/>
+        <w:numPr>
+          <w:ilvl w:val="2"/>
+          <w:numId w:val="2"/>
+        </w:numPr>
+        <w:rPr>
+          <w:rFonts w:ascii="Arial" w:hAnsi="Arial" w:cs="Arial"/>
+          <w:sz w:val="32"/>
+          <w:szCs w:val="32"/>
+        </w:rPr>
+      </w:pPr>
+      <w:r>
+        <w:rPr>
+          <w:rFonts w:ascii="Arial" w:hAnsi="Arial" w:cs="Arial"/>
+          <w:sz w:val="32"/>
+          <w:szCs w:val="32"/>
+        </w:rPr>
+        <w:t xml:space="preserve">Add Author Email ID </w:t>
+      </w:r>
+      <w:r>
+        <w:rPr>
+          <w:rFonts w:ascii="Arial" w:hAnsi="Arial" w:cs="Arial"/>
+          <w:b/>
+          <w:sz w:val="32"/>
+          <w:szCs w:val="32"/>
+        </w:rPr>
+        <w:t xml:space="preserve">git config --global user.email </w:t>
+      </w:r>
+      <w:hyperlink r:id="rId8" w:history="1">
+        <w:r>
+          <w:rPr>
+            <w:rStyle w:val="Hyperlink"/>
+            <w:rFonts w:ascii="Arial" w:hAnsi="Arial" w:cs="Arial"/>
+            <w:b/>
+            <w:sz w:val="32"/>
+            <w:szCs w:val="32"/>
+          </w:rPr>
+          <w:t>abhishekraics001@gmail.com</w:t>
+        </w:r>
+      </w:hyperlink>
+    </w:p>
+    <w:p>
+      <w:pPr>
+        <w:pStyle w:val="ListParagraph"/>
+        <w:numPr>
+          <w:ilvl w:val="1"/>
+          <w:numId w:val="2"/>
+        </w:numPr>
+        <w:rPr>
+          <w:rFonts w:ascii="Arial" w:hAnsi="Arial" w:cs="Arial"/>
+          <w:b/>
+          <w:sz w:val="32"/>
+          <w:szCs w:val="32"/>
+        </w:rPr>
+      </w:pPr>
+      <w:r>
+        <w:rPr>
+          <w:rFonts w:ascii="Arial" w:hAnsi="Arial" w:cs="Arial"/>
           <w:color w:val="24292F"/>
           <w:sz w:val="32"/>
           <w:szCs w:val="32"/>
         </w:rPr>
-        <w:t>git commit –m”your commit message”</w:t>
+        <w:lastRenderedPageBreak/>
+        <w:t>if you have already respogitory on git with old codebase then you 1</w:t>
+      </w:r>
+      <w:r>
+        <w:rPr>
+          <w:rFonts w:ascii="Arial" w:hAnsi="Arial" w:cs="Arial"/>
+          <w:color w:val="24292F"/>
+          <w:sz w:val="32"/>
+          <w:szCs w:val="32"/>
+          <w:vertAlign w:val="superscript"/>
+        </w:rPr>
+        <w:t>st</w:t>
+      </w:r>
+      <w:r>
+        <w:rPr>
+          <w:rFonts w:ascii="Arial" w:hAnsi="Arial" w:cs="Arial"/>
+          <w:color w:val="24292F"/>
+          <w:sz w:val="32"/>
+          <w:szCs w:val="32"/>
+        </w:rPr>
+        <w:t xml:space="preserve"> need to get clone of your repository  at before the 1</w:t>
+      </w:r>
+      <w:r>
+        <w:rPr>
+          <w:rFonts w:ascii="Arial" w:hAnsi="Arial" w:cs="Arial"/>
+          <w:color w:val="24292F"/>
+          <w:sz w:val="32"/>
+          <w:szCs w:val="32"/>
+          <w:vertAlign w:val="superscript"/>
+        </w:rPr>
+        <w:t>st</w:t>
+      </w:r>
+      <w:r>
+        <w:rPr>
+          <w:rFonts w:ascii="Arial" w:hAnsi="Arial" w:cs="Arial"/>
+          <w:color w:val="24292F"/>
+          <w:sz w:val="32"/>
+          <w:szCs w:val="32"/>
+        </w:rPr>
+        <w:t xml:space="preserve"> step</w:t>
+      </w:r>
+    </w:p>
+    <w:p>
+      <w:pPr>
+        <w:pStyle w:val="ListParagraph"/>
+        <w:ind w:left="1440"/>
+        <w:rPr>
+          <w:rFonts w:ascii="Arial" w:hAnsi="Arial" w:cs="Arial"/>
+          <w:b/>
+          <w:sz w:val="32"/>
+          <w:szCs w:val="32"/>
+        </w:rPr>
+      </w:pPr>
+      <w:r>
+        <w:rPr>
+          <w:rFonts w:ascii="Arial" w:hAnsi="Arial" w:cs="Arial"/>
+          <w:b/>
+          <w:sz w:val="32"/>
+          <w:szCs w:val="32"/>
+        </w:rPr>
+        <w:t xml:space="preserve"> </w:t>
+      </w:r>
+      <w:r>
+        <w:rPr>
+          <w:rFonts w:ascii="Arial" w:hAnsi="Arial" w:cs="Arial"/>
+          <w:b/>
+          <w:sz w:val="32"/>
+          <w:szCs w:val="32"/>
+        </w:rPr>
+        <w:t xml:space="preserve">git </w:t>
+      </w:r>
+      <w:r>
+        <w:rPr>
+          <w:rFonts w:ascii="Arial" w:hAnsi="Arial" w:cs="Arial"/>
+          <w:b/>
+          <w:sz w:val="32"/>
+          <w:szCs w:val="32"/>
+        </w:rPr>
+        <w:t>clone</w:t>
+      </w:r>
+      <w:r>
+        <w:rPr>
+          <w:rFonts w:ascii="Arial" w:hAnsi="Arial" w:cs="Arial"/>
+          <w:b/>
+          <w:sz w:val="32"/>
+          <w:szCs w:val="32"/>
+        </w:rPr>
+        <w:t xml:space="preserve"> https://github.com/abhishekraics001/IntellipaatStudyMaterial.git</w:t>
+      </w:r>
+    </w:p>
+    <w:p>
+      <w:pPr>
+        <w:pStyle w:val="ListParagraph"/>
+        <w:ind w:left="1440"/>
+        <w:rPr>
+          <w:rFonts w:ascii="Arial" w:hAnsi="Arial" w:cs="Arial"/>
+          <w:b/>
+          <w:sz w:val="32"/>
+          <w:szCs w:val="32"/>
+        </w:rPr>
+      </w:pPr>
+    </w:p>
+    <w:p>
+      <w:pPr>
+        <w:pStyle w:val="ListParagraph"/>
+        <w:numPr>
+          <w:ilvl w:val="1"/>
+          <w:numId w:val="2"/>
+        </w:numPr>
+        <w:rPr>
+          <w:rFonts w:ascii="Arial" w:hAnsi="Arial" w:cs="Arial"/>
+          <w:b/>
+          <w:sz w:val="32"/>
+          <w:szCs w:val="32"/>
+        </w:rPr>
+      </w:pPr>
+      <w:r>
+        <w:rPr>
+          <w:rFonts w:ascii="Arial" w:hAnsi="Arial" w:cs="Arial"/>
+          <w:color w:val="24292F"/>
+          <w:sz w:val="32"/>
+          <w:szCs w:val="32"/>
+        </w:rPr>
+        <w:t>If you created newaly repo on git then you 1</w:t>
+      </w:r>
+      <w:r>
+        <w:rPr>
+          <w:rFonts w:ascii="Arial" w:hAnsi="Arial" w:cs="Arial"/>
+          <w:color w:val="24292F"/>
+          <w:sz w:val="32"/>
+          <w:szCs w:val="32"/>
+          <w:vertAlign w:val="superscript"/>
+        </w:rPr>
+        <w:t>st</w:t>
+      </w:r>
+      <w:r>
+        <w:rPr>
+          <w:rFonts w:ascii="Arial" w:hAnsi="Arial" w:cs="Arial"/>
+          <w:color w:val="24292F"/>
+          <w:sz w:val="32"/>
+          <w:szCs w:val="32"/>
+        </w:rPr>
+        <w:t xml:space="preserve"> need to run below command </w:t>
+      </w:r>
+    </w:p>
+    <w:p>
+      <w:pPr>
+        <w:pStyle w:val="ListParagraph"/>
+        <w:ind w:left="1440"/>
+        <w:rPr>
+          <w:rFonts w:ascii="Arial" w:hAnsi="Arial" w:cs="Arial"/>
+          <w:b/>
+          <w:sz w:val="32"/>
+          <w:szCs w:val="32"/>
+        </w:rPr>
+      </w:pPr>
+      <w:r>
+        <w:rPr>
+          <w:rFonts w:ascii="Arial" w:hAnsi="Arial" w:cs="Arial"/>
+          <w:b/>
+          <w:sz w:val="32"/>
+          <w:szCs w:val="32"/>
+        </w:rPr>
+        <w:t xml:space="preserve">git remote add origin </w:t>
+      </w:r>
+      <w:hyperlink r:id="rId9" w:history="1">
+        <w:r>
+          <w:rPr>
+            <w:rStyle w:val="Hyperlink"/>
+            <w:rFonts w:ascii="Arial" w:hAnsi="Arial" w:cs="Arial"/>
+            <w:b/>
+            <w:sz w:val="32"/>
+            <w:szCs w:val="32"/>
+          </w:rPr>
+          <w:t>https://github.com/abhishekraics001/IntellipaatStudyMaterial.git</w:t>
+        </w:r>
+      </w:hyperlink>
+    </w:p>
+    <w:p>
+      <w:pPr>
+        <w:pStyle w:val="ListParagraph"/>
+        <w:numPr>
+          <w:ilvl w:val="1"/>
+          <w:numId w:val="2"/>
+        </w:numPr>
+        <w:rPr>
+          <w:rFonts w:ascii="Arial" w:hAnsi="Arial" w:cs="Arial"/>
+          <w:sz w:val="32"/>
+          <w:szCs w:val="32"/>
+        </w:rPr>
+      </w:pPr>
+      <w:r>
+        <w:rPr>
+          <w:rFonts w:ascii="Arial" w:hAnsi="Arial" w:cs="Arial"/>
+          <w:b/>
+          <w:sz w:val="32"/>
+          <w:szCs w:val="32"/>
+        </w:rPr>
+        <w:t xml:space="preserve"> </w:t>
+      </w:r>
+      <w:r>
+        <w:rPr>
+          <w:rFonts w:ascii="Arial" w:hAnsi="Arial" w:cs="Arial"/>
+          <w:sz w:val="32"/>
+          <w:szCs w:val="32"/>
+        </w:rPr>
+        <w:t>First time</w:t>
+      </w:r>
+      <w:r>
+        <w:rPr>
+          <w:rFonts w:ascii="Arial" w:hAnsi="Arial" w:cs="Arial"/>
+          <w:sz w:val="32"/>
+          <w:szCs w:val="32"/>
+        </w:rPr>
+        <w:t xml:space="preserve"> it’s ask pass</w:t>
+      </w:r>
+      <w:r>
+        <w:rPr>
+          <w:rFonts w:ascii="Arial" w:hAnsi="Arial" w:cs="Arial"/>
+          <w:sz w:val="32"/>
+          <w:szCs w:val="32"/>
+        </w:rPr>
+        <w:t xml:space="preserve"> to push details on remote server </w:t>
+      </w:r>
+    </w:p>
+    <w:p>
+      <w:pPr>
+        <w:pStyle w:val="ListParagraph"/>
+        <w:numPr>
+          <w:ilvl w:val="2"/>
+          <w:numId w:val="2"/>
+        </w:numPr>
+        <w:rPr>
+          <w:rFonts w:ascii="Arial" w:hAnsi="Arial" w:cs="Arial"/>
+          <w:sz w:val="32"/>
+          <w:szCs w:val="32"/>
+        </w:rPr>
+      </w:pPr>
+      <w:r>
+        <w:rPr>
+          <w:rFonts w:ascii="Arial" w:hAnsi="Arial" w:cs="Arial"/>
+          <w:sz w:val="32"/>
+          <w:szCs w:val="32"/>
+        </w:rPr>
+        <w:t xml:space="preserve">Go github account details Profile =&gt; Setting=&gt; Developer Setting =&gt; Parsonal Access Tocken  =&gt; Generate new Tocken </w:t>
+      </w:r>
+      <w:hyperlink r:id="rId10" w:history="1">
+        <w:r>
+          <w:rPr>
+            <w:rStyle w:val="Hyperlink"/>
+            <w:rFonts w:ascii="Arial" w:hAnsi="Arial" w:cs="Arial"/>
+            <w:sz w:val="32"/>
+            <w:szCs w:val="32"/>
+          </w:rPr>
+          <w:t>https://github.com/settings/tokens?type=beta</w:t>
+        </w:r>
+      </w:hyperlink>
+      <w:r>
+        <w:rPr>
+          <w:rFonts w:ascii="Arial" w:hAnsi="Arial" w:cs="Arial"/>
+          <w:sz w:val="32"/>
+          <w:szCs w:val="32"/>
+        </w:rPr>
+        <w:t xml:space="preserve"> </w:t>
+      </w:r>
+    </w:p>
+    <w:p>
+      <w:pPr>
+        <w:pStyle w:val="ListParagraph"/>
+        <w:numPr>
+          <w:ilvl w:val="2"/>
+          <w:numId w:val="2"/>
+        </w:numPr>
+        <w:rPr>
+          <w:rFonts w:ascii="Arial" w:hAnsi="Arial" w:cs="Arial"/>
+          <w:sz w:val="32"/>
+          <w:szCs w:val="32"/>
+        </w:rPr>
+      </w:pPr>
+      <w:r>
+        <w:rPr>
+          <w:rFonts w:ascii="Arial" w:hAnsi="Arial" w:cs="Arial"/>
+          <w:sz w:val="32"/>
+          <w:szCs w:val="32"/>
+        </w:rPr>
+        <w:t>Copy the tocken and put it as password</w:t>
       </w:r>
     </w:p>
     <w:p>
@@ -5848,198 +6512,19 @@
       <w:r>
         <w:rPr>
           <w:rFonts w:ascii="Arial" w:hAnsi="Arial" w:cs="Arial"/>
-          <w:color w:val="24292F"/>
-          <w:sz w:val="32"/>
-          <w:szCs w:val="32"/>
-        </w:rPr>
-        <w:t xml:space="preserve"> Note:</w:t>
-      </w:r>
-    </w:p>
-    <w:p>
-      <w:pPr>
-        <w:pStyle w:val="ListParagraph"/>
-        <w:numPr>
-          <w:ilvl w:val="1"/>
-          <w:numId w:val="2"/>
-        </w:numPr>
+          <w:sz w:val="32"/>
+          <w:szCs w:val="32"/>
+        </w:rPr>
+        <w:t xml:space="preserve">Push all local/staging area file/chnages into remote repository by typing </w:t>
+      </w:r>
+      <w:r>
         <w:rPr>
           <w:rFonts w:ascii="Arial" w:hAnsi="Arial" w:cs="Arial"/>
           <w:b/>
           <w:sz w:val="32"/>
           <w:szCs w:val="32"/>
         </w:rPr>
-      </w:pPr>
-      <w:r>
-        <w:rPr>
-          <w:rFonts w:ascii="Arial" w:hAnsi="Arial" w:cs="Arial"/>
-          <w:color w:val="24292F"/>
-          <w:sz w:val="32"/>
-          <w:szCs w:val="32"/>
-        </w:rPr>
-        <w:t xml:space="preserve"> if you have already respogitory on git with old codebase then you 1</w:t>
-      </w:r>
-      <w:r>
-        <w:rPr>
-          <w:rFonts w:ascii="Arial" w:hAnsi="Arial" w:cs="Arial"/>
-          <w:color w:val="24292F"/>
-          <w:sz w:val="32"/>
-          <w:szCs w:val="32"/>
-          <w:vertAlign w:val="superscript"/>
-        </w:rPr>
-        <w:t>st</w:t>
-      </w:r>
-      <w:r>
-        <w:rPr>
-          <w:rFonts w:ascii="Arial" w:hAnsi="Arial" w:cs="Arial"/>
-          <w:color w:val="24292F"/>
-          <w:sz w:val="32"/>
-          <w:szCs w:val="32"/>
-        </w:rPr>
-        <w:t xml:space="preserve"> need to get clone of your repository  at before the 1</w:t>
-      </w:r>
-      <w:r>
-        <w:rPr>
-          <w:rFonts w:ascii="Arial" w:hAnsi="Arial" w:cs="Arial"/>
-          <w:color w:val="24292F"/>
-          <w:sz w:val="32"/>
-          <w:szCs w:val="32"/>
-          <w:vertAlign w:val="superscript"/>
-        </w:rPr>
-        <w:t>st</w:t>
-      </w:r>
-      <w:r>
-        <w:rPr>
-          <w:rFonts w:ascii="Arial" w:hAnsi="Arial" w:cs="Arial"/>
-          <w:color w:val="24292F"/>
-          <w:sz w:val="32"/>
-          <w:szCs w:val="32"/>
-        </w:rPr>
-        <w:t xml:space="preserve"> step</w:t>
-      </w:r>
-    </w:p>
-    <w:p>
-      <w:pPr>
-        <w:pStyle w:val="ListParagraph"/>
-        <w:ind w:left="1440"/>
-        <w:rPr>
-          <w:rFonts w:ascii="Arial" w:hAnsi="Arial" w:cs="Arial"/>
-          <w:b/>
-          <w:sz w:val="32"/>
-          <w:szCs w:val="32"/>
-        </w:rPr>
-      </w:pPr>
-      <w:r>
-        <w:rPr>
-          <w:rFonts w:ascii="Arial" w:hAnsi="Arial" w:cs="Arial"/>
-          <w:b/>
-          <w:sz w:val="32"/>
-          <w:szCs w:val="32"/>
-        </w:rPr>
-        <w:t xml:space="preserve"> </w:t>
-      </w:r>
-      <w:r>
-        <w:rPr>
-          <w:rFonts w:ascii="Arial" w:hAnsi="Arial" w:cs="Arial"/>
-          <w:b/>
-          <w:sz w:val="32"/>
-          <w:szCs w:val="32"/>
-        </w:rPr>
-        <w:t xml:space="preserve">git </w:t>
-      </w:r>
-      <w:r>
-        <w:rPr>
-          <w:rFonts w:ascii="Arial" w:hAnsi="Arial" w:cs="Arial"/>
-          <w:b/>
-          <w:sz w:val="32"/>
-          <w:szCs w:val="32"/>
-        </w:rPr>
-        <w:t>clone</w:t>
-      </w:r>
-      <w:r>
-        <w:rPr>
-          <w:rFonts w:ascii="Arial" w:hAnsi="Arial" w:cs="Arial"/>
-          <w:b/>
-          <w:sz w:val="32"/>
-          <w:szCs w:val="32"/>
-        </w:rPr>
-        <w:t xml:space="preserve"> https://github.com/abhishekraics001/IntellipaatStudyMaterial.git</w:t>
-      </w:r>
-    </w:p>
-    <w:p>
-      <w:pPr>
-        <w:pStyle w:val="ListParagraph"/>
-        <w:ind w:left="1440"/>
-        <w:rPr>
-          <w:rFonts w:ascii="Arial" w:hAnsi="Arial" w:cs="Arial"/>
-          <w:b/>
-          <w:sz w:val="32"/>
-          <w:szCs w:val="32"/>
-        </w:rPr>
-      </w:pPr>
-    </w:p>
-    <w:p>
-      <w:pPr>
-        <w:pStyle w:val="ListParagraph"/>
-        <w:numPr>
-          <w:ilvl w:val="1"/>
-          <w:numId w:val="2"/>
-        </w:numPr>
-        <w:rPr>
-          <w:rFonts w:ascii="Arial" w:hAnsi="Arial" w:cs="Arial"/>
-          <w:b/>
-          <w:sz w:val="32"/>
-          <w:szCs w:val="32"/>
-        </w:rPr>
-      </w:pPr>
-      <w:r>
-        <w:rPr>
-          <w:rFonts w:ascii="Arial" w:hAnsi="Arial" w:cs="Arial"/>
-          <w:color w:val="24292F"/>
-          <w:sz w:val="32"/>
-          <w:szCs w:val="32"/>
-        </w:rPr>
-        <w:t>If you created newaly repo on git then you 1</w:t>
-      </w:r>
-      <w:r>
-        <w:rPr>
-          <w:rFonts w:ascii="Arial" w:hAnsi="Arial" w:cs="Arial"/>
-          <w:color w:val="24292F"/>
-          <w:sz w:val="32"/>
-          <w:szCs w:val="32"/>
-          <w:vertAlign w:val="superscript"/>
-        </w:rPr>
-        <w:t>st</w:t>
-      </w:r>
-      <w:r>
-        <w:rPr>
-          <w:rFonts w:ascii="Arial" w:hAnsi="Arial" w:cs="Arial"/>
-          <w:color w:val="24292F"/>
-          <w:sz w:val="32"/>
-          <w:szCs w:val="32"/>
-        </w:rPr>
-        <w:t xml:space="preserve"> need to run below command </w:t>
-      </w:r>
-    </w:p>
-    <w:p>
-      <w:pPr>
-        <w:pStyle w:val="ListParagraph"/>
-        <w:ind w:left="1440"/>
-        <w:rPr>
-          <w:rFonts w:ascii="Arial" w:hAnsi="Arial" w:cs="Arial"/>
-          <w:b/>
-          <w:sz w:val="32"/>
-          <w:szCs w:val="32"/>
-        </w:rPr>
-      </w:pPr>
-      <w:r>
-        <w:rPr>
-          <w:rFonts w:ascii="Arial" w:hAnsi="Arial" w:cs="Arial"/>
-          <w:b/>
-          <w:sz w:val="32"/>
-          <w:szCs w:val="32"/>
-        </w:rPr>
-        <w:lastRenderedPageBreak/>
-        <w:t>git remote add origin https://github.com/abhishekraics001/IntellipaatStudyMaterial.git</w:t>
+        <w:t>git push --set-upstrem origin master</w:t>
       </w:r>
     </w:p>
     <w:p>
@@ -6049,6 +6534,7 @@
           <w:ilvl w:val="0"/>
           <w:numId w:val="2"/>
         </w:numPr>
+        <w:spacing w:after="100"/>
         <w:rPr>
           <w:rFonts w:ascii="Arial" w:hAnsi="Arial" w:cs="Arial"/>
           <w:b/>
@@ -6056,22 +6542,503 @@
           <w:szCs w:val="32"/>
         </w:rPr>
       </w:pPr>
-    </w:p>
-    <w:p>
-      <w:pPr>
-        <w:rPr>
-          <w:rFonts w:ascii="Arial" w:hAnsi="Arial" w:cs="Arial"/>
-          <w:sz w:val="32"/>
-          <w:szCs w:val="32"/>
-        </w:rPr>
-      </w:pPr>
-      <w:r>
-        <w:rPr>
-          <w:rFonts w:ascii="Arial" w:hAnsi="Arial" w:cs="Arial"/>
-          <w:sz w:val="32"/>
-          <w:szCs w:val="32"/>
-        </w:rPr>
-        <w:t>git push --set-upstrem origin master</w:t>
+      <w:r>
+        <w:rPr>
+          <w:rFonts w:ascii="Arial" w:hAnsi="Arial" w:cs="Arial"/>
+          <w:sz w:val="32"/>
+          <w:szCs w:val="32"/>
+        </w:rPr>
+        <w:t xml:space="preserve">Get the update code from remote repositiry by typing </w:t>
+      </w:r>
+      <w:r>
+        <w:rPr>
+          <w:rFonts w:ascii="Arial" w:hAnsi="Arial" w:cs="Arial"/>
+          <w:b/>
+          <w:sz w:val="32"/>
+          <w:szCs w:val="32"/>
+        </w:rPr>
+        <w:t>git pull</w:t>
+      </w:r>
+    </w:p>
+    <w:p>
+      <w:pPr>
+        <w:spacing w:after="100"/>
+        <w:ind w:left="360"/>
+        <w:rPr>
+          <w:rFonts w:ascii="Arial" w:hAnsi="Arial" w:cs="Arial"/>
+          <w:b/>
+          <w:sz w:val="32"/>
+          <w:szCs w:val="32"/>
+        </w:rPr>
+      </w:pPr>
+      <w:r>
+        <w:rPr>
+          <w:rFonts w:ascii="Arial" w:hAnsi="Arial" w:cs="Arial"/>
+          <w:sz w:val="32"/>
+          <w:szCs w:val="32"/>
+        </w:rPr>
+        <w:t>10.</w:t>
+      </w:r>
+      <w:r>
+        <w:rPr>
+          <w:rFonts w:ascii="Arial" w:hAnsi="Arial" w:cs="Arial"/>
+          <w:sz w:val="32"/>
+          <w:szCs w:val="32"/>
+        </w:rPr>
+        <w:t>Git the comit log by typing</w:t>
+      </w:r>
+      <w:r>
+        <w:rPr>
+          <w:rFonts w:ascii="Arial" w:hAnsi="Arial" w:cs="Arial"/>
+          <w:b/>
+          <w:sz w:val="32"/>
+          <w:szCs w:val="32"/>
+        </w:rPr>
+        <w:t xml:space="preserve"> git log or git log </w:t>
+      </w:r>
+      <w:r>
+        <w:rPr>
+          <w:rFonts w:ascii="Arial" w:hAnsi="Arial" w:cs="Arial"/>
+          <w:b/>
+          <w:sz w:val="32"/>
+          <w:szCs w:val="32"/>
+        </w:rPr>
+        <w:t>–</w:t>
+      </w:r>
+      <w:r>
+        <w:rPr>
+          <w:rFonts w:ascii="Arial" w:hAnsi="Arial" w:cs="Arial"/>
+          <w:b/>
+          <w:sz w:val="32"/>
+          <w:szCs w:val="32"/>
+        </w:rPr>
+        <w:t>oneline</w:t>
+      </w:r>
+    </w:p>
+    <w:p>
+      <w:pPr>
+        <w:spacing w:after="100"/>
+        <w:ind w:left="360"/>
+        <w:rPr>
+          <w:rFonts w:ascii="Arial" w:hAnsi="Arial" w:cs="Arial"/>
+          <w:b/>
+          <w:sz w:val="32"/>
+          <w:szCs w:val="32"/>
+        </w:rPr>
+      </w:pPr>
+      <w:r>
+        <w:rPr>
+          <w:rFonts w:ascii="Arial" w:hAnsi="Arial" w:cs="Arial"/>
+          <w:b/>
+          <w:sz w:val="32"/>
+          <w:szCs w:val="32"/>
+        </w:rPr>
+        <w:t xml:space="preserve">11. </w:t>
+      </w:r>
+      <w:r>
+        <w:rPr>
+          <w:rFonts w:ascii="Arial" w:hAnsi="Arial" w:cs="Arial"/>
+          <w:sz w:val="32"/>
+          <w:szCs w:val="32"/>
+        </w:rPr>
+        <w:t>c</w:t>
+      </w:r>
+      <w:r>
+        <w:rPr>
+          <w:rFonts w:ascii="Arial" w:hAnsi="Arial" w:cs="Arial"/>
+          <w:sz w:val="32"/>
+          <w:szCs w:val="32"/>
+        </w:rPr>
+        <w:t xml:space="preserve">reate new local branch in same resposity branch by typing </w:t>
+      </w:r>
+      <w:r>
+        <w:rPr>
+          <w:rFonts w:ascii="Arial" w:hAnsi="Arial" w:cs="Arial"/>
+          <w:b/>
+          <w:sz w:val="32"/>
+          <w:szCs w:val="32"/>
+        </w:rPr>
+        <w:t>git branch DevTesting</w:t>
+      </w:r>
+    </w:p>
+    <w:p>
+      <w:pPr>
+        <w:spacing w:after="100"/>
+        <w:ind w:left="360"/>
+        <w:rPr>
+          <w:rFonts w:ascii="Arial" w:hAnsi="Arial" w:cs="Arial"/>
+          <w:b/>
+          <w:sz w:val="32"/>
+          <w:szCs w:val="32"/>
+        </w:rPr>
+      </w:pPr>
+      <w:r>
+        <w:rPr>
+          <w:rFonts w:ascii="Arial" w:hAnsi="Arial" w:cs="Arial"/>
+          <w:b/>
+          <w:sz w:val="32"/>
+          <w:szCs w:val="32"/>
+        </w:rPr>
+        <w:t xml:space="preserve">12.  </w:t>
+      </w:r>
+      <w:r>
+        <w:rPr>
+          <w:rFonts w:ascii="Arial" w:hAnsi="Arial" w:cs="Arial"/>
+          <w:sz w:val="32"/>
+          <w:szCs w:val="32"/>
+        </w:rPr>
+        <w:t>Get all branch list</w:t>
+      </w:r>
+      <w:r>
+        <w:rPr>
+          <w:rFonts w:ascii="Arial" w:hAnsi="Arial" w:cs="Arial"/>
+          <w:sz w:val="32"/>
+          <w:szCs w:val="32"/>
+        </w:rPr>
+        <w:t xml:space="preserve"> inside local or remote by typing </w:t>
+      </w:r>
+      <w:r>
+        <w:rPr>
+          <w:rFonts w:ascii="Arial" w:hAnsi="Arial" w:cs="Arial"/>
+          <w:b/>
+          <w:sz w:val="32"/>
+          <w:szCs w:val="32"/>
+        </w:rPr>
+        <w:t>git branch</w:t>
+      </w:r>
+    </w:p>
+    <w:p>
+      <w:pPr>
+        <w:spacing w:after="100"/>
+        <w:ind w:left="360"/>
+        <w:rPr>
+          <w:rFonts w:ascii="Arial" w:hAnsi="Arial" w:cs="Arial"/>
+          <w:b/>
+          <w:sz w:val="32"/>
+          <w:szCs w:val="32"/>
+        </w:rPr>
+      </w:pPr>
+      <w:r>
+        <w:rPr>
+          <w:rFonts w:ascii="Arial" w:hAnsi="Arial" w:cs="Arial"/>
+          <w:b/>
+          <w:sz w:val="32"/>
+          <w:szCs w:val="32"/>
+        </w:rPr>
+        <w:t xml:space="preserve">13. </w:t>
+      </w:r>
+      <w:r>
+        <w:rPr>
+          <w:rFonts w:ascii="Arial" w:hAnsi="Arial" w:cs="Arial"/>
+          <w:sz w:val="32"/>
+          <w:szCs w:val="32"/>
+        </w:rPr>
+        <w:t>How to check active/current branch</w:t>
+      </w:r>
+      <w:r>
+        <w:rPr>
+          <w:rFonts w:ascii="Arial" w:hAnsi="Arial" w:cs="Arial"/>
+          <w:b/>
+          <w:sz w:val="32"/>
+          <w:szCs w:val="32"/>
+        </w:rPr>
+        <w:t>: It’s simply shoing * with green color</w:t>
+      </w:r>
+    </w:p>
+    <w:p>
+      <w:pPr>
+        <w:spacing w:after="100"/>
+        <w:ind w:left="360"/>
+        <w:rPr>
+          <w:rFonts w:ascii="Arial" w:hAnsi="Arial" w:cs="Arial"/>
+          <w:b/>
+          <w:sz w:val="32"/>
+          <w:szCs w:val="32"/>
+        </w:rPr>
+      </w:pPr>
+      <w:r>
+        <w:rPr>
+          <w:rFonts w:ascii="Arial" w:hAnsi="Arial" w:cs="Arial"/>
+          <w:b/>
+          <w:sz w:val="32"/>
+          <w:szCs w:val="32"/>
+        </w:rPr>
+        <w:lastRenderedPageBreak/>
+        <w:t xml:space="preserve">14.  </w:t>
+      </w:r>
+      <w:r>
+        <w:rPr>
+          <w:rFonts w:ascii="Arial" w:hAnsi="Arial" w:cs="Arial"/>
+          <w:sz w:val="32"/>
+          <w:szCs w:val="32"/>
+        </w:rPr>
+        <w:t>Swich from one brach to another branch</w:t>
+      </w:r>
+      <w:r>
+        <w:rPr>
+          <w:rFonts w:ascii="Arial" w:hAnsi="Arial" w:cs="Arial"/>
+          <w:sz w:val="32"/>
+          <w:szCs w:val="32"/>
+        </w:rPr>
+        <w:t xml:space="preserve"> by typing git branch </w:t>
+      </w:r>
+      <w:r>
+        <w:rPr>
+          <w:rFonts w:ascii="Arial" w:hAnsi="Arial" w:cs="Arial"/>
+          <w:b/>
+          <w:sz w:val="32"/>
+          <w:szCs w:val="32"/>
+        </w:rPr>
+        <w:t>git switch DevTesting</w:t>
+      </w:r>
+    </w:p>
+    <w:p>
+      <w:pPr>
+        <w:spacing w:after="100"/>
+        <w:ind w:left="360"/>
+        <w:rPr>
+          <w:rFonts w:ascii="Arial" w:hAnsi="Arial" w:cs="Arial"/>
+          <w:sz w:val="32"/>
+          <w:szCs w:val="32"/>
+        </w:rPr>
+      </w:pPr>
+      <w:r>
+        <w:rPr>
+          <w:rFonts w:ascii="Arial" w:hAnsi="Arial" w:cs="Arial"/>
+          <w:b/>
+          <w:sz w:val="32"/>
+          <w:szCs w:val="32"/>
+        </w:rPr>
+        <w:t xml:space="preserve">15.  </w:t>
+      </w:r>
+      <w:r>
+        <w:rPr>
+          <w:rFonts w:ascii="Arial" w:hAnsi="Arial" w:cs="Arial"/>
+          <w:sz w:val="32"/>
+          <w:szCs w:val="32"/>
+        </w:rPr>
+        <w:t xml:space="preserve">Add/Do The chnages, Commit and push your branch on remote </w:t>
+      </w:r>
+    </w:p>
+    <w:p>
+      <w:pPr>
+        <w:spacing w:after="100"/>
+        <w:ind w:left="360"/>
+        <w:rPr>
+          <w:rFonts w:ascii="Arial" w:hAnsi="Arial" w:cs="Arial"/>
+          <w:b/>
+          <w:sz w:val="32"/>
+          <w:szCs w:val="32"/>
+        </w:rPr>
+      </w:pPr>
+      <w:r>
+        <w:rPr>
+          <w:rFonts w:ascii="Arial" w:hAnsi="Arial" w:cs="Arial"/>
+          <w:b/>
+          <w:sz w:val="32"/>
+          <w:szCs w:val="32"/>
+        </w:rPr>
+        <w:tab/>
+        <w:t>Git add .</w:t>
+      </w:r>
+    </w:p>
+    <w:p>
+      <w:pPr>
+        <w:spacing w:after="100"/>
+        <w:ind w:left="360"/>
+        <w:rPr>
+          <w:rFonts w:ascii="Arial" w:hAnsi="Arial" w:cs="Arial"/>
+          <w:b/>
+          <w:sz w:val="32"/>
+          <w:szCs w:val="32"/>
+        </w:rPr>
+      </w:pPr>
+      <w:r>
+        <w:rPr>
+          <w:rFonts w:ascii="Arial" w:hAnsi="Arial" w:cs="Arial"/>
+          <w:b/>
+          <w:sz w:val="32"/>
+          <w:szCs w:val="32"/>
+        </w:rPr>
+        <w:tab/>
+        <w:t>Git commit –m”</w:t>
+      </w:r>
+      <w:r>
+        <w:t xml:space="preserve"> </w:t>
+      </w:r>
+      <w:r>
+        <w:rPr>
+          <w:rFonts w:ascii="Arial" w:hAnsi="Arial" w:cs="Arial"/>
+          <w:b/>
+          <w:sz w:val="32"/>
+          <w:szCs w:val="32"/>
+        </w:rPr>
+        <w:t>Add New DevTesting Branch</w:t>
+      </w:r>
+      <w:r>
+        <w:rPr>
+          <w:rFonts w:ascii="Arial" w:hAnsi="Arial" w:cs="Arial"/>
+          <w:b/>
+          <w:sz w:val="32"/>
+          <w:szCs w:val="32"/>
+        </w:rPr>
+        <w:t>”</w:t>
+      </w:r>
+    </w:p>
+    <w:p>
+      <w:pPr>
+        <w:spacing w:after="100"/>
+        <w:ind w:left="360"/>
+        <w:rPr>
+          <w:rFonts w:ascii="Arial" w:hAnsi="Arial" w:cs="Arial"/>
+          <w:b/>
+          <w:sz w:val="32"/>
+          <w:szCs w:val="32"/>
+        </w:rPr>
+      </w:pPr>
+      <w:r>
+        <w:rPr>
+          <w:rFonts w:ascii="Arial" w:hAnsi="Arial" w:cs="Arial"/>
+          <w:b/>
+          <w:sz w:val="32"/>
+          <w:szCs w:val="32"/>
+        </w:rPr>
+        <w:tab/>
+        <w:t>Git push –u origin DevTesting</w:t>
+      </w:r>
+    </w:p>
+    <w:p>
+      <w:pPr>
+        <w:spacing w:after="100"/>
+        <w:ind w:left="360"/>
+        <w:rPr>
+          <w:rFonts w:ascii="Arial" w:hAnsi="Arial" w:cs="Arial"/>
+          <w:sz w:val="32"/>
+          <w:szCs w:val="32"/>
+        </w:rPr>
+      </w:pPr>
+      <w:r>
+        <w:rPr>
+          <w:rFonts w:ascii="Arial" w:hAnsi="Arial" w:cs="Arial"/>
+          <w:b/>
+          <w:sz w:val="32"/>
+          <w:szCs w:val="32"/>
+        </w:rPr>
+        <w:t>16</w:t>
+      </w:r>
+      <w:r>
+        <w:rPr>
+          <w:rFonts w:ascii="Arial" w:hAnsi="Arial" w:cs="Arial"/>
+          <w:sz w:val="32"/>
+          <w:szCs w:val="32"/>
+        </w:rPr>
+        <w:t xml:space="preserve">. get the checkout from master/main/origin inside your DevTesting Branch by typing checkout master </w:t>
+      </w:r>
+      <w:r>
+        <w:rPr>
+          <w:rFonts w:ascii="Arial" w:hAnsi="Arial" w:cs="Arial"/>
+          <w:b/>
+          <w:sz w:val="32"/>
+          <w:szCs w:val="32"/>
+        </w:rPr>
+        <w:t xml:space="preserve">git checkout master </w:t>
+      </w:r>
+      <w:r>
+        <w:rPr>
+          <w:rFonts w:ascii="Arial" w:hAnsi="Arial" w:cs="Arial"/>
+          <w:sz w:val="32"/>
+          <w:szCs w:val="32"/>
+        </w:rPr>
+        <w:t>or your branchName</w:t>
+      </w:r>
+    </w:p>
+    <w:p>
+      <w:pPr>
+        <w:spacing w:after="100"/>
+        <w:ind w:left="360"/>
+        <w:rPr>
+          <w:rFonts w:ascii="Arial" w:hAnsi="Arial" w:cs="Arial"/>
+          <w:b/>
+          <w:sz w:val="32"/>
+          <w:szCs w:val="32"/>
+        </w:rPr>
+      </w:pPr>
+      <w:r>
+        <w:rPr>
+          <w:rFonts w:ascii="Arial" w:hAnsi="Arial" w:cs="Arial"/>
+          <w:b/>
+          <w:sz w:val="32"/>
+          <w:szCs w:val="32"/>
+        </w:rPr>
+        <w:t xml:space="preserve">17.  </w:t>
+      </w:r>
+      <w:r>
+        <w:rPr>
+          <w:rFonts w:ascii="Arial" w:hAnsi="Arial" w:cs="Arial"/>
+          <w:sz w:val="32"/>
+          <w:szCs w:val="32"/>
+        </w:rPr>
+        <w:t>Get Checkout from remote respository</w:t>
+      </w:r>
+      <w:r>
+        <w:rPr>
+          <w:rFonts w:ascii="Arial" w:hAnsi="Arial" w:cs="Arial"/>
+          <w:b/>
+          <w:sz w:val="32"/>
+          <w:szCs w:val="32"/>
+        </w:rPr>
+        <w:t xml:space="preserve">  git checkout master</w:t>
+      </w:r>
+    </w:p>
+    <w:p>
+      <w:pPr>
+        <w:spacing w:after="100"/>
+        <w:ind w:left="360"/>
+        <w:rPr>
+          <w:rFonts w:ascii="Arial" w:hAnsi="Arial" w:cs="Arial"/>
+          <w:b/>
+          <w:sz w:val="32"/>
+          <w:szCs w:val="32"/>
+        </w:rPr>
+      </w:pPr>
+      <w:r>
+        <w:rPr>
+          <w:rFonts w:ascii="Arial" w:hAnsi="Arial" w:cs="Arial"/>
+          <w:b/>
+          <w:sz w:val="32"/>
+          <w:szCs w:val="32"/>
+        </w:rPr>
+        <w:t xml:space="preserve">18. </w:t>
+      </w:r>
+      <w:r>
+        <w:rPr>
+          <w:rFonts w:ascii="Arial" w:hAnsi="Arial" w:cs="Arial"/>
+          <w:b/>
+          <w:sz w:val="32"/>
+          <w:szCs w:val="32"/>
+        </w:rPr>
+        <w:t>Add New change into your Dev Testing Branch</w:t>
+      </w:r>
+    </w:p>
+    <w:p>
+      <w:pPr>
+        <w:spacing w:after="100"/>
+        <w:ind w:left="360"/>
+        <w:rPr>
+          <w:rFonts w:ascii="Arial" w:hAnsi="Arial" w:cs="Arial"/>
+          <w:b/>
+          <w:sz w:val="32"/>
+          <w:szCs w:val="32"/>
+        </w:rPr>
+      </w:pPr>
+      <w:r>
+        <w:rPr>
+          <w:rFonts w:ascii="Arial" w:hAnsi="Arial" w:cs="Arial"/>
+          <w:b/>
+          <w:sz w:val="32"/>
+          <w:szCs w:val="32"/>
+        </w:rPr>
+        <w:t xml:space="preserve">19. </w:t>
       </w:r>
     </w:p>
     <w:sectPr>
@@ -6173,7 +7140,7 @@
     </w:lvl>
   </w:abstractNum>
   <w:abstractNum w:abstractNumId="1">
-    <w:nsid w:val="39A53FE7"/>
+    <w:nsid w:val="186B73F7"/>
     <w:multiLevelType w:val="hybridMultilevel"/>
     <w:tmpl w:val="6C4ABDCA"/>
     <w:lvl w:ilvl="0" w:tplc="0409000F">
@@ -6197,7 +7164,7 @@
         <w:ind w:left="1440" w:hanging="360"/>
       </w:pPr>
     </w:lvl>
-    <w:lvl w:ilvl="2" w:tplc="0409001B" w:tentative="1">
+    <w:lvl w:ilvl="2" w:tplc="0409001B">
       <w:start w:val="1"/>
       <w:numFmt w:val="lowerRoman"/>
       <w:lvlText w:val="%3."/>
@@ -6261,11 +7228,197 @@
       </w:pPr>
     </w:lvl>
   </w:abstractNum>
+  <w:abstractNum w:abstractNumId="2">
+    <w:nsid w:val="27C84AC8"/>
+    <w:multiLevelType w:val="hybridMultilevel"/>
+    <w:tmpl w:val="3E580E44"/>
+    <w:lvl w:ilvl="0" w:tplc="001440FC">
+      <w:start w:val="1"/>
+      <w:numFmt w:val="decimal"/>
+      <w:lvlText w:val="%1."/>
+      <w:lvlJc w:val="left"/>
+      <w:pPr>
+        <w:ind w:left="1080" w:hanging="360"/>
+      </w:pPr>
+      <w:rPr>
+        <w:rFonts w:hint="default"/>
+        <w:b/>
+      </w:rPr>
+    </w:lvl>
+    <w:lvl w:ilvl="1" w:tplc="04090019" w:tentative="1">
+      <w:start w:val="1"/>
+      <w:numFmt w:val="lowerLetter"/>
+      <w:lvlText w:val="%2."/>
+      <w:lvlJc w:val="left"/>
+      <w:pPr>
+        <w:ind w:left="1440" w:hanging="360"/>
+      </w:pPr>
+    </w:lvl>
+    <w:lvl w:ilvl="2" w:tplc="0409001B" w:tentative="1">
+      <w:start w:val="1"/>
+      <w:numFmt w:val="lowerRoman"/>
+      <w:lvlText w:val="%3."/>
+      <w:lvlJc w:val="right"/>
+      <w:pPr>
+        <w:ind w:left="2160" w:hanging="180"/>
+      </w:pPr>
+    </w:lvl>
+    <w:lvl w:ilvl="3" w:tplc="0409000F" w:tentative="1">
+      <w:start w:val="1"/>
+      <w:numFmt w:val="decimal"/>
+      <w:lvlText w:val="%4."/>
+      <w:lvlJc w:val="left"/>
+      <w:pPr>
+        <w:ind w:left="2880" w:hanging="360"/>
+      </w:pPr>
+    </w:lvl>
+    <w:lvl w:ilvl="4" w:tplc="04090019" w:tentative="1">
+      <w:start w:val="1"/>
+      <w:numFmt w:val="lowerLetter"/>
+      <w:lvlText w:val="%5."/>
+      <w:lvlJc w:val="left"/>
+      <w:pPr>
+        <w:ind w:left="3600" w:hanging="360"/>
+      </w:pPr>
+    </w:lvl>
+    <w:lvl w:ilvl="5" w:tplc="0409001B" w:tentative="1">
+      <w:start w:val="1"/>
+      <w:numFmt w:val="lowerRoman"/>
+      <w:lvlText w:val="%6."/>
+      <w:lvlJc w:val="right"/>
+      <w:pPr>
+        <w:ind w:left="4320" w:hanging="180"/>
+      </w:pPr>
+    </w:lvl>
+    <w:lvl w:ilvl="6" w:tplc="0409000F" w:tentative="1">
+      <w:start w:val="1"/>
+      <w:numFmt w:val="decimal"/>
+      <w:lvlText w:val="%7."/>
+      <w:lvlJc w:val="left"/>
+      <w:pPr>
+        <w:ind w:left="5040" w:hanging="360"/>
+      </w:pPr>
+    </w:lvl>
+    <w:lvl w:ilvl="7" w:tplc="04090019" w:tentative="1">
+      <w:start w:val="1"/>
+      <w:numFmt w:val="lowerLetter"/>
+      <w:lvlText w:val="%8."/>
+      <w:lvlJc w:val="left"/>
+      <w:pPr>
+        <w:ind w:left="5760" w:hanging="360"/>
+      </w:pPr>
+    </w:lvl>
+    <w:lvl w:ilvl="8" w:tplc="0409001B" w:tentative="1">
+      <w:start w:val="1"/>
+      <w:numFmt w:val="lowerRoman"/>
+      <w:lvlText w:val="%9."/>
+      <w:lvlJc w:val="right"/>
+      <w:pPr>
+        <w:ind w:left="6480" w:hanging="180"/>
+      </w:pPr>
+    </w:lvl>
+  </w:abstractNum>
+  <w:abstractNum w:abstractNumId="3">
+    <w:nsid w:val="39A53FE7"/>
+    <w:multiLevelType w:val="hybridMultilevel"/>
+    <w:tmpl w:val="10829DAA"/>
+    <w:lvl w:ilvl="0" w:tplc="2446DB96">
+      <w:start w:val="1"/>
+      <w:numFmt w:val="decimal"/>
+      <w:lvlText w:val="%1."/>
+      <w:lvlJc w:val="left"/>
+      <w:pPr>
+        <w:ind w:left="720" w:hanging="360"/>
+      </w:pPr>
+      <w:rPr>
+        <w:rFonts w:hint="default"/>
+        <w:b/>
+      </w:rPr>
+    </w:lvl>
+    <w:lvl w:ilvl="1" w:tplc="04090019">
+      <w:start w:val="1"/>
+      <w:numFmt w:val="lowerLetter"/>
+      <w:lvlText w:val="%2."/>
+      <w:lvlJc w:val="left"/>
+      <w:pPr>
+        <w:ind w:left="1440" w:hanging="360"/>
+      </w:pPr>
+    </w:lvl>
+    <w:lvl w:ilvl="2" w:tplc="0409001B">
+      <w:start w:val="1"/>
+      <w:numFmt w:val="lowerRoman"/>
+      <w:lvlText w:val="%3."/>
+      <w:lvlJc w:val="right"/>
+      <w:pPr>
+        <w:ind w:left="2160" w:hanging="180"/>
+      </w:pPr>
+    </w:lvl>
+    <w:lvl w:ilvl="3" w:tplc="0409000F" w:tentative="1">
+      <w:start w:val="1"/>
+      <w:numFmt w:val="decimal"/>
+      <w:lvlText w:val="%4."/>
+      <w:lvlJc w:val="left"/>
+      <w:pPr>
+        <w:ind w:left="2880" w:hanging="360"/>
+      </w:pPr>
+    </w:lvl>
+    <w:lvl w:ilvl="4" w:tplc="04090019" w:tentative="1">
+      <w:start w:val="1"/>
+      <w:numFmt w:val="lowerLetter"/>
+      <w:lvlText w:val="%5."/>
+      <w:lvlJc w:val="left"/>
+      <w:pPr>
+        <w:ind w:left="3600" w:hanging="360"/>
+      </w:pPr>
+    </w:lvl>
+    <w:lvl w:ilvl="5" w:tplc="0409001B" w:tentative="1">
+      <w:start w:val="1"/>
+      <w:numFmt w:val="lowerRoman"/>
+      <w:lvlText w:val="%6."/>
+      <w:lvlJc w:val="right"/>
+      <w:pPr>
+        <w:ind w:left="4320" w:hanging="180"/>
+      </w:pPr>
+    </w:lvl>
+    <w:lvl w:ilvl="6" w:tplc="0409000F" w:tentative="1">
+      <w:start w:val="1"/>
+      <w:numFmt w:val="decimal"/>
+      <w:lvlText w:val="%7."/>
+      <w:lvlJc w:val="left"/>
+      <w:pPr>
+        <w:ind w:left="5040" w:hanging="360"/>
+      </w:pPr>
+    </w:lvl>
+    <w:lvl w:ilvl="7" w:tplc="04090019" w:tentative="1">
+      <w:start w:val="1"/>
+      <w:numFmt w:val="lowerLetter"/>
+      <w:lvlText w:val="%8."/>
+      <w:lvlJc w:val="left"/>
+      <w:pPr>
+        <w:ind w:left="5760" w:hanging="360"/>
+      </w:pPr>
+    </w:lvl>
+    <w:lvl w:ilvl="8" w:tplc="0409001B" w:tentative="1">
+      <w:start w:val="1"/>
+      <w:numFmt w:val="lowerRoman"/>
+      <w:lvlText w:val="%9."/>
+      <w:lvlJc w:val="right"/>
+      <w:pPr>
+        <w:ind w:left="6480" w:hanging="180"/>
+      </w:pPr>
+    </w:lvl>
+  </w:abstractNum>
   <w:num w:numId="1">
     <w:abstractNumId w:val="0"/>
   </w:num>
   <w:num w:numId="2">
+    <w:abstractNumId w:val="3"/>
+  </w:num>
+  <w:num w:numId="3">
     <w:abstractNumId w:val="1"/>
+  </w:num>
+  <w:num w:numId="4">
+    <w:abstractNumId w:val="2"/>
   </w:num>
 </w:numbering>
 </file>
@@ -6434,7 +7587,6 @@
   <w:style w:type="character" w:default="1" w:styleId="DefaultParagraphFont">
     <w:name w:val="Default Paragraph Font"/>
     <w:uiPriority w:val="1"/>
-    <w:semiHidden/>
     <w:unhideWhenUsed/>
   </w:style>
   <w:style w:type="table" w:default="1" w:styleId="TableNormal">

</xml_diff>

<commit_message>
Add new chnages into master branch
</commit_message>
<xml_diff>
--- a/Git/IntelliPaat_GitCommand.docx
+++ b/Git/IntelliPaat_GitCommand.docx
@@ -5599,7 +5599,47 @@
           <w:sz w:val="32"/>
           <w:szCs w:val="32"/>
         </w:rPr>
-        <w:t>Create on elocal folder with same name(</w:t>
+        <w:t>Create on</w:t>
+      </w:r>
+      <w:r>
+        <w:rPr>
+          <w:rFonts w:ascii="Arial" w:hAnsi="Arial" w:cs="Arial"/>
+          <w:sz w:val="32"/>
+          <w:szCs w:val="32"/>
+        </w:rPr>
+        <w:t>e</w:t>
+      </w:r>
+      <w:r>
+        <w:rPr>
+          <w:rFonts w:ascii="Arial" w:hAnsi="Arial" w:cs="Arial"/>
+          <w:sz w:val="32"/>
+          <w:szCs w:val="32"/>
+        </w:rPr>
+        <w:t xml:space="preserve"> </w:t>
+      </w:r>
+      <w:r>
+        <w:rPr>
+          <w:rFonts w:ascii="Arial" w:hAnsi="Arial" w:cs="Arial"/>
+          <w:sz w:val="32"/>
+          <w:szCs w:val="32"/>
+        </w:rPr>
+        <w:t>local folder with same name</w:t>
+      </w:r>
+      <w:r>
+        <w:rPr>
+          <w:rFonts w:ascii="Arial" w:hAnsi="Arial" w:cs="Arial"/>
+          <w:sz w:val="32"/>
+          <w:szCs w:val="32"/>
+        </w:rPr>
+        <w:t xml:space="preserve"> </w:t>
+      </w:r>
+      <w:r>
+        <w:rPr>
+          <w:rFonts w:ascii="Arial" w:hAnsi="Arial" w:cs="Arial"/>
+          <w:sz w:val="32"/>
+          <w:szCs w:val="32"/>
+        </w:rPr>
+        <w:t>(</w:t>
       </w:r>
       <w:r>
         <w:rPr>
@@ -5647,7 +5687,61 @@
           <w:sz w:val="32"/>
           <w:szCs w:val="32"/>
         </w:rPr>
-        <w:t xml:space="preserve">IntellipaatStudyMaterial folder as local git repogitory by typing </w:t>
+        <w:t>IntellipaatStudyMaterial</w:t>
+      </w:r>
+      <w:r>
+        <w:rPr>
+          <w:rFonts w:ascii="Arial" w:hAnsi="Arial" w:cs="Arial"/>
+          <w:color w:val="24292F"/>
+          <w:sz w:val="32"/>
+          <w:szCs w:val="32"/>
+        </w:rPr>
+        <w:t xml:space="preserve"> </w:t>
+      </w:r>
+      <w:r>
+        <w:rPr>
+          <w:rFonts w:ascii="Arial" w:hAnsi="Arial" w:cs="Arial"/>
+          <w:color w:val="24292F"/>
+          <w:sz w:val="32"/>
+          <w:szCs w:val="32"/>
+        </w:rPr>
+        <w:t xml:space="preserve">folder </w:t>
+      </w:r>
+      <w:r>
+        <w:rPr>
+          <w:rFonts w:ascii="Arial" w:hAnsi="Arial" w:cs="Arial"/>
+          <w:color w:val="24292F"/>
+          <w:sz w:val="32"/>
+          <w:szCs w:val="32"/>
+        </w:rPr>
+        <w:t>in</w:t>
+      </w:r>
+      <w:r>
+        <w:rPr>
+          <w:rFonts w:ascii="Arial" w:hAnsi="Arial" w:cs="Arial"/>
+          <w:color w:val="24292F"/>
+          <w:sz w:val="32"/>
+          <w:szCs w:val="32"/>
+        </w:rPr>
+        <w:t xml:space="preserve"> local</w:t>
+      </w:r>
+      <w:r>
+        <w:rPr>
+          <w:rFonts w:ascii="Arial" w:hAnsi="Arial" w:cs="Arial"/>
+          <w:color w:val="24292F"/>
+          <w:sz w:val="32"/>
+          <w:szCs w:val="32"/>
+        </w:rPr>
+        <w:t xml:space="preserve"> system as</w:t>
+      </w:r>
+      <w:r>
+        <w:rPr>
+          <w:rFonts w:ascii="Arial" w:hAnsi="Arial" w:cs="Arial"/>
+          <w:color w:val="24292F"/>
+          <w:sz w:val="32"/>
+          <w:szCs w:val="32"/>
+        </w:rPr>
+        <w:t xml:space="preserve"> git repogitory by typing </w:t>
       </w:r>
       <w:r>
         <w:rPr>
@@ -5689,7 +5783,25 @@
           <w:sz w:val="32"/>
           <w:szCs w:val="32"/>
         </w:rPr>
-        <w:t>Create &amp; Add some file into my folder (for creating file through command you can use</w:t>
+        <w:t xml:space="preserve">Create &amp; Add some file into </w:t>
+      </w:r>
+      <w:r>
+        <w:rPr>
+          <w:rFonts w:ascii="Arial" w:hAnsi="Arial" w:cs="Arial"/>
+          <w:color w:val="24292F"/>
+          <w:sz w:val="32"/>
+          <w:szCs w:val="32"/>
+        </w:rPr>
+        <w:t xml:space="preserve">this </w:t>
+      </w:r>
+      <w:r>
+        <w:rPr>
+          <w:rFonts w:ascii="Arial" w:hAnsi="Arial" w:cs="Arial"/>
+          <w:color w:val="24292F"/>
+          <w:sz w:val="32"/>
+          <w:szCs w:val="32"/>
+        </w:rPr>
+        <w:t>folder (for creating file through command you can use</w:t>
       </w:r>
       <w:r>
         <w:rPr>
@@ -5731,7 +5843,61 @@
           <w:sz w:val="32"/>
           <w:szCs w:val="32"/>
         </w:rPr>
-        <w:t xml:space="preserve">Check the file status of local folder whether which file is, added or chnages by typing </w:t>
+        <w:t>Check the</w:t>
+      </w:r>
+      <w:r>
+        <w:rPr>
+          <w:rFonts w:ascii="Arial" w:hAnsi="Arial" w:cs="Arial"/>
+          <w:color w:val="24292F"/>
+          <w:sz w:val="32"/>
+          <w:szCs w:val="32"/>
+        </w:rPr>
+        <w:t xml:space="preserve"> file status inside local folder(whatev</w:t>
+      </w:r>
+      <w:r>
+        <w:rPr>
+          <w:rFonts w:ascii="Arial" w:hAnsi="Arial" w:cs="Arial"/>
+          <w:color w:val="24292F"/>
+          <w:sz w:val="32"/>
+          <w:szCs w:val="32"/>
+        </w:rPr>
+        <w:t>er</w:t>
+      </w:r>
+      <w:r>
+        <w:rPr>
+          <w:rFonts w:ascii="Arial" w:hAnsi="Arial" w:cs="Arial"/>
+          <w:color w:val="24292F"/>
+          <w:sz w:val="32"/>
+          <w:szCs w:val="32"/>
+        </w:rPr>
+        <w:t xml:space="preserve"> we have done the chnages &amp;</w:t>
+      </w:r>
+      <w:r>
+        <w:rPr>
+          <w:rFonts w:ascii="Arial" w:hAnsi="Arial" w:cs="Arial"/>
+          <w:color w:val="24292F"/>
+          <w:sz w:val="32"/>
+          <w:szCs w:val="32"/>
+        </w:rPr>
+        <w:t xml:space="preserve"> which file, added or chnages</w:t>
+      </w:r>
+      <w:r>
+        <w:rPr>
+          <w:rFonts w:ascii="Arial" w:hAnsi="Arial" w:cs="Arial"/>
+          <w:color w:val="24292F"/>
+          <w:sz w:val="32"/>
+          <w:szCs w:val="32"/>
+        </w:rPr>
+        <w:t xml:space="preserve"> deleted, modify</w:t>
+      </w:r>
+      <w:r>
+        <w:rPr>
+          <w:rFonts w:ascii="Arial" w:hAnsi="Arial" w:cs="Arial"/>
+          <w:color w:val="24292F"/>
+          <w:sz w:val="32"/>
+          <w:szCs w:val="32"/>
+        </w:rPr>
+        <w:t xml:space="preserve"> by typing </w:t>
       </w:r>
       <w:r>
         <w:rPr>
@@ -5742,6 +5908,74 @@
           <w:szCs w:val="32"/>
         </w:rPr>
         <w:t>git status</w:t>
+      </w:r>
+    </w:p>
+    <w:p>
+      <w:pPr>
+        <w:ind w:left="360"/>
+        <w:jc w:val="both"/>
+        <w:rPr>
+          <w:rFonts w:ascii="Arial" w:hAnsi="Arial" w:cs="Arial"/>
+          <w:b/>
+          <w:sz w:val="32"/>
+          <w:szCs w:val="32"/>
+        </w:rPr>
+      </w:pPr>
+      <w:r>
+        <w:rPr>
+          <w:rFonts w:ascii="Arial" w:hAnsi="Arial" w:cs="Arial"/>
+          <w:color w:val="24292F"/>
+          <w:sz w:val="32"/>
+          <w:szCs w:val="32"/>
+        </w:rPr>
+        <w:t xml:space="preserve">Add all newaly created file which are inside untracked area to staging </w:t>
+      </w:r>
+      <w:r>
+        <w:rPr>
+          <w:rFonts w:ascii="Arial" w:hAnsi="Arial" w:cs="Arial"/>
+          <w:color w:val="24292F"/>
+          <w:sz w:val="32"/>
+          <w:szCs w:val="32"/>
+        </w:rPr>
+        <w:t>area</w:t>
+      </w:r>
+      <w:r>
+        <w:rPr>
+          <w:rFonts w:ascii="Arial" w:hAnsi="Arial" w:cs="Arial"/>
+          <w:color w:val="24292F"/>
+          <w:sz w:val="32"/>
+          <w:szCs w:val="32"/>
+        </w:rPr>
+        <w:t xml:space="preserve"> in local repository by typing</w:t>
+      </w:r>
+      <w:r>
+        <w:rPr>
+          <w:rFonts w:ascii="Arial" w:hAnsi="Arial" w:cs="Arial"/>
+          <w:b/>
+          <w:color w:val="24292F"/>
+          <w:sz w:val="32"/>
+          <w:szCs w:val="32"/>
+        </w:rPr>
+        <w:t xml:space="preserve"> git add  xyz.java </w:t>
+      </w:r>
+      <w:r>
+        <w:rPr>
+          <w:rFonts w:ascii="Arial" w:hAnsi="Arial" w:cs="Arial"/>
+          <w:color w:val="24292F"/>
+          <w:sz w:val="32"/>
+          <w:szCs w:val="32"/>
+        </w:rPr>
+        <w:t>or</w:t>
+      </w:r>
+      <w:r>
+        <w:rPr>
+          <w:rFonts w:ascii="Arial" w:hAnsi="Arial" w:cs="Arial"/>
+          <w:b/>
+          <w:color w:val="24292F"/>
+          <w:sz w:val="32"/>
+          <w:szCs w:val="32"/>
+        </w:rPr>
+        <w:t xml:space="preserve"> git add .</w:t>
       </w:r>
     </w:p>
     <w:p>
@@ -5765,7 +5999,43 @@
           <w:sz w:val="32"/>
           <w:szCs w:val="32"/>
         </w:rPr>
-        <w:t xml:space="preserve">Add all newaly created file which all are inside untracked area to staging are  in local repository by </w:t>
+        <w:t xml:space="preserve">Commit all change </w:t>
+      </w:r>
+      <w:r>
+        <w:rPr>
+          <w:rFonts w:ascii="Arial" w:hAnsi="Arial" w:cs="Arial"/>
+          <w:color w:val="24292F"/>
+          <w:sz w:val="32"/>
+          <w:szCs w:val="32"/>
+        </w:rPr>
+        <w:t>(</w:t>
+      </w:r>
+      <w:r>
+        <w:rPr>
+          <w:rFonts w:ascii="Arial" w:hAnsi="Arial" w:cs="Arial"/>
+          <w:color w:val="24292F"/>
+          <w:sz w:val="32"/>
+          <w:szCs w:val="32"/>
+        </w:rPr>
+        <w:t>which all are inside staging area</w:t>
+      </w:r>
+      <w:r>
+        <w:rPr>
+          <w:rFonts w:ascii="Arial" w:hAnsi="Arial" w:cs="Arial"/>
+          <w:color w:val="24292F"/>
+          <w:sz w:val="32"/>
+          <w:szCs w:val="32"/>
+        </w:rPr>
+        <w:t>)</w:t>
+      </w:r>
+      <w:r>
+        <w:rPr>
+          <w:rFonts w:ascii="Arial" w:hAnsi="Arial" w:cs="Arial"/>
+          <w:color w:val="24292F"/>
+          <w:sz w:val="32"/>
+          <w:szCs w:val="32"/>
+        </w:rPr>
+        <w:t xml:space="preserve"> by typing to save it into local repogitory </w:t>
       </w:r>
       <w:r>
         <w:rPr>
@@ -5775,26 +6045,7 @@
           <w:sz w:val="32"/>
           <w:szCs w:val="32"/>
         </w:rPr>
-        <w:t xml:space="preserve">typing git add  xyz.java </w:t>
-      </w:r>
-      <w:r>
-        <w:rPr>
-          <w:rFonts w:ascii="Arial" w:hAnsi="Arial" w:cs="Arial"/>
-          <w:color w:val="24292F"/>
-          <w:sz w:val="32"/>
-          <w:szCs w:val="32"/>
-        </w:rPr>
-        <w:t>or</w:t>
-      </w:r>
-      <w:r>
-        <w:rPr>
-          <w:rFonts w:ascii="Arial" w:hAnsi="Arial" w:cs="Arial"/>
-          <w:b/>
-          <w:color w:val="24292F"/>
-          <w:sz w:val="32"/>
-          <w:szCs w:val="32"/>
-        </w:rPr>
-        <w:t xml:space="preserve"> git add .  </w:t>
+        <w:t>git commit –m”your commit message”</w:t>
       </w:r>
     </w:p>
     <w:p>
@@ -5818,17 +6069,430 @@
           <w:sz w:val="32"/>
           <w:szCs w:val="32"/>
         </w:rPr>
-        <w:t xml:space="preserve">Commit all change which all are inside staging area by typing to save it into local repogitory </w:t>
+        <w:t xml:space="preserve"> Note:</w:t>
+      </w:r>
+    </w:p>
+    <w:p>
+      <w:pPr>
+        <w:pStyle w:val="ListParagraph"/>
+        <w:numPr>
+          <w:ilvl w:val="1"/>
+          <w:numId w:val="2"/>
+        </w:numPr>
+        <w:rPr>
+          <w:rFonts w:ascii="Arial" w:hAnsi="Arial" w:cs="Arial"/>
+          <w:sz w:val="32"/>
+          <w:szCs w:val="32"/>
+        </w:rPr>
+      </w:pPr>
+      <w:r>
+        <w:rPr>
+          <w:rFonts w:ascii="Arial" w:hAnsi="Arial" w:cs="Arial"/>
+          <w:color w:val="24292F"/>
+          <w:sz w:val="32"/>
+          <w:szCs w:val="32"/>
+        </w:rPr>
+        <w:t xml:space="preserve"> </w:t>
+      </w:r>
+      <w:r>
+        <w:rPr>
+          <w:rFonts w:ascii="Arial" w:hAnsi="Arial" w:cs="Arial"/>
+          <w:sz w:val="32"/>
+          <w:szCs w:val="32"/>
+        </w:rPr>
+        <w:t xml:space="preserve">Make sure to add authors details </w:t>
+      </w:r>
+    </w:p>
+    <w:p>
+      <w:pPr>
+        <w:pStyle w:val="ListParagraph"/>
+        <w:numPr>
+          <w:ilvl w:val="2"/>
+          <w:numId w:val="2"/>
+        </w:numPr>
+        <w:rPr>
+          <w:rFonts w:ascii="Arial" w:hAnsi="Arial" w:cs="Arial"/>
+          <w:sz w:val="32"/>
+          <w:szCs w:val="32"/>
+        </w:rPr>
+      </w:pPr>
+      <w:r>
+        <w:rPr>
+          <w:rFonts w:ascii="Arial" w:hAnsi="Arial" w:cs="Arial"/>
+          <w:sz w:val="32"/>
+          <w:szCs w:val="32"/>
+        </w:rPr>
+        <w:t xml:space="preserve">Add Author Name: </w:t>
       </w:r>
       <w:r>
         <w:rPr>
           <w:rFonts w:ascii="Arial" w:hAnsi="Arial" w:cs="Arial"/>
           <w:b/>
+          <w:sz w:val="32"/>
+          <w:szCs w:val="32"/>
+        </w:rPr>
+        <w:t>git config --global user.</w:t>
+      </w:r>
+      <w:r>
+        <w:rPr>
+          <w:rFonts w:ascii="Arial" w:hAnsi="Arial" w:cs="Arial"/>
+          <w:b/>
+          <w:sz w:val="32"/>
+          <w:szCs w:val="32"/>
+        </w:rPr>
+        <w:t>name “Abhishek Rai”</w:t>
+      </w:r>
+    </w:p>
+    <w:p>
+      <w:pPr>
+        <w:pStyle w:val="ListParagraph"/>
+        <w:numPr>
+          <w:ilvl w:val="2"/>
+          <w:numId w:val="2"/>
+        </w:numPr>
+        <w:rPr>
+          <w:rFonts w:ascii="Arial" w:hAnsi="Arial" w:cs="Arial"/>
+          <w:sz w:val="32"/>
+          <w:szCs w:val="32"/>
+        </w:rPr>
+      </w:pPr>
+      <w:r>
+        <w:rPr>
+          <w:rFonts w:ascii="Arial" w:hAnsi="Arial" w:cs="Arial"/>
+          <w:sz w:val="32"/>
+          <w:szCs w:val="32"/>
+        </w:rPr>
+        <w:t xml:space="preserve">Add Author Email ID </w:t>
+      </w:r>
+      <w:r>
+        <w:rPr>
+          <w:rFonts w:ascii="Arial" w:hAnsi="Arial" w:cs="Arial"/>
+          <w:b/>
+          <w:sz w:val="32"/>
+          <w:szCs w:val="32"/>
+        </w:rPr>
+        <w:t xml:space="preserve">git config --global user.email </w:t>
+      </w:r>
+      <w:hyperlink r:id="rId8" w:history="1">
+        <w:r>
+          <w:rPr>
+            <w:rStyle w:val="Hyperlink"/>
+            <w:rFonts w:ascii="Arial" w:hAnsi="Arial" w:cs="Arial"/>
+            <w:b/>
+            <w:sz w:val="32"/>
+            <w:szCs w:val="32"/>
+          </w:rPr>
+          <w:t>abhishekraics001@gmail.com</w:t>
+        </w:r>
+      </w:hyperlink>
+    </w:p>
+    <w:p>
+      <w:pPr>
+        <w:pStyle w:val="ListParagraph"/>
+        <w:numPr>
+          <w:ilvl w:val="1"/>
+          <w:numId w:val="2"/>
+        </w:numPr>
+        <w:rPr>
+          <w:rFonts w:ascii="Arial" w:hAnsi="Arial" w:cs="Arial"/>
+          <w:b/>
+          <w:sz w:val="32"/>
+          <w:szCs w:val="32"/>
+        </w:rPr>
+      </w:pPr>
+      <w:r>
+        <w:rPr>
+          <w:rFonts w:ascii="Arial" w:hAnsi="Arial" w:cs="Arial"/>
           <w:color w:val="24292F"/>
           <w:sz w:val="32"/>
           <w:szCs w:val="32"/>
         </w:rPr>
-        <w:t>git commit –m”your commit message”</w:t>
+        <w:lastRenderedPageBreak/>
+        <w:t>if you have already respogitory on git with old codebase then you 1</w:t>
+      </w:r>
+      <w:r>
+        <w:rPr>
+          <w:rFonts w:ascii="Arial" w:hAnsi="Arial" w:cs="Arial"/>
+          <w:color w:val="24292F"/>
+          <w:sz w:val="32"/>
+          <w:szCs w:val="32"/>
+          <w:vertAlign w:val="superscript"/>
+        </w:rPr>
+        <w:t>st</w:t>
+      </w:r>
+      <w:r>
+        <w:rPr>
+          <w:rFonts w:ascii="Arial" w:hAnsi="Arial" w:cs="Arial"/>
+          <w:color w:val="24292F"/>
+          <w:sz w:val="32"/>
+          <w:szCs w:val="32"/>
+        </w:rPr>
+        <w:t xml:space="preserve"> need to get clone of your repository  at before the 1</w:t>
+      </w:r>
+      <w:r>
+        <w:rPr>
+          <w:rFonts w:ascii="Arial" w:hAnsi="Arial" w:cs="Arial"/>
+          <w:color w:val="24292F"/>
+          <w:sz w:val="32"/>
+          <w:szCs w:val="32"/>
+          <w:vertAlign w:val="superscript"/>
+        </w:rPr>
+        <w:t>st</w:t>
+      </w:r>
+      <w:r>
+        <w:rPr>
+          <w:rFonts w:ascii="Arial" w:hAnsi="Arial" w:cs="Arial"/>
+          <w:color w:val="24292F"/>
+          <w:sz w:val="32"/>
+          <w:szCs w:val="32"/>
+        </w:rPr>
+        <w:t xml:space="preserve"> step</w:t>
+      </w:r>
+    </w:p>
+    <w:p>
+      <w:pPr>
+        <w:pStyle w:val="ListParagraph"/>
+        <w:ind w:left="1440"/>
+        <w:rPr>
+          <w:rFonts w:ascii="Arial" w:hAnsi="Arial" w:cs="Arial"/>
+          <w:b/>
+          <w:sz w:val="32"/>
+          <w:szCs w:val="32"/>
+        </w:rPr>
+      </w:pPr>
+      <w:r>
+        <w:rPr>
+          <w:rFonts w:ascii="Arial" w:hAnsi="Arial" w:cs="Arial"/>
+          <w:b/>
+          <w:sz w:val="32"/>
+          <w:szCs w:val="32"/>
+        </w:rPr>
+        <w:t xml:space="preserve"> </w:t>
+      </w:r>
+      <w:r>
+        <w:rPr>
+          <w:rFonts w:ascii="Arial" w:hAnsi="Arial" w:cs="Arial"/>
+          <w:b/>
+          <w:sz w:val="32"/>
+          <w:szCs w:val="32"/>
+        </w:rPr>
+        <w:t xml:space="preserve">git </w:t>
+      </w:r>
+      <w:r>
+        <w:rPr>
+          <w:rFonts w:ascii="Arial" w:hAnsi="Arial" w:cs="Arial"/>
+          <w:b/>
+          <w:sz w:val="32"/>
+          <w:szCs w:val="32"/>
+        </w:rPr>
+        <w:t>clone</w:t>
+      </w:r>
+      <w:r>
+        <w:rPr>
+          <w:rFonts w:ascii="Arial" w:hAnsi="Arial" w:cs="Arial"/>
+          <w:b/>
+          <w:sz w:val="32"/>
+          <w:szCs w:val="32"/>
+        </w:rPr>
+        <w:t xml:space="preserve"> https://github.com/abhishekraics001/IntellipaatStudyMaterial.git</w:t>
+      </w:r>
+    </w:p>
+    <w:p>
+      <w:pPr>
+        <w:pStyle w:val="ListParagraph"/>
+        <w:ind w:left="1440"/>
+        <w:rPr>
+          <w:rFonts w:ascii="Arial" w:hAnsi="Arial" w:cs="Arial"/>
+          <w:b/>
+          <w:sz w:val="32"/>
+          <w:szCs w:val="32"/>
+        </w:rPr>
+      </w:pPr>
+    </w:p>
+    <w:p>
+      <w:pPr>
+        <w:pStyle w:val="ListParagraph"/>
+        <w:numPr>
+          <w:ilvl w:val="1"/>
+          <w:numId w:val="2"/>
+        </w:numPr>
+        <w:rPr>
+          <w:rFonts w:ascii="Arial" w:hAnsi="Arial" w:cs="Arial"/>
+          <w:b/>
+          <w:sz w:val="32"/>
+          <w:szCs w:val="32"/>
+        </w:rPr>
+      </w:pPr>
+      <w:r>
+        <w:rPr>
+          <w:rFonts w:ascii="Arial" w:hAnsi="Arial" w:cs="Arial"/>
+          <w:color w:val="24292F"/>
+          <w:sz w:val="32"/>
+          <w:szCs w:val="32"/>
+        </w:rPr>
+        <w:t>If you created newaly repo on git then you 1</w:t>
+      </w:r>
+      <w:r>
+        <w:rPr>
+          <w:rFonts w:ascii="Arial" w:hAnsi="Arial" w:cs="Arial"/>
+          <w:color w:val="24292F"/>
+          <w:sz w:val="32"/>
+          <w:szCs w:val="32"/>
+          <w:vertAlign w:val="superscript"/>
+        </w:rPr>
+        <w:t>st</w:t>
+      </w:r>
+      <w:r>
+        <w:rPr>
+          <w:rFonts w:ascii="Arial" w:hAnsi="Arial" w:cs="Arial"/>
+          <w:color w:val="24292F"/>
+          <w:sz w:val="32"/>
+          <w:szCs w:val="32"/>
+        </w:rPr>
+        <w:t xml:space="preserve"> need to run below command </w:t>
+      </w:r>
+    </w:p>
+    <w:p>
+      <w:pPr>
+        <w:pStyle w:val="ListParagraph"/>
+        <w:ind w:left="1440"/>
+        <w:rPr>
+          <w:rFonts w:ascii="Arial" w:hAnsi="Arial" w:cs="Arial"/>
+          <w:b/>
+          <w:sz w:val="32"/>
+          <w:szCs w:val="32"/>
+        </w:rPr>
+      </w:pPr>
+      <w:r>
+        <w:rPr>
+          <w:rFonts w:ascii="Arial" w:hAnsi="Arial" w:cs="Arial"/>
+          <w:b/>
+          <w:sz w:val="32"/>
+          <w:szCs w:val="32"/>
+        </w:rPr>
+        <w:t xml:space="preserve">git remote add origin </w:t>
+      </w:r>
+      <w:hyperlink r:id="rId9" w:history="1">
+        <w:r>
+          <w:rPr>
+            <w:rStyle w:val="Hyperlink"/>
+            <w:rFonts w:ascii="Arial" w:hAnsi="Arial" w:cs="Arial"/>
+            <w:b/>
+            <w:sz w:val="32"/>
+            <w:szCs w:val="32"/>
+          </w:rPr>
+          <w:t>https://github.com/abhishekraics001/IntellipaatStudyMaterial.git</w:t>
+        </w:r>
+      </w:hyperlink>
+    </w:p>
+    <w:p>
+      <w:pPr>
+        <w:pStyle w:val="ListParagraph"/>
+        <w:numPr>
+          <w:ilvl w:val="1"/>
+          <w:numId w:val="2"/>
+        </w:numPr>
+        <w:rPr>
+          <w:rFonts w:ascii="Arial" w:hAnsi="Arial" w:cs="Arial"/>
+          <w:sz w:val="32"/>
+          <w:szCs w:val="32"/>
+        </w:rPr>
+      </w:pPr>
+      <w:r>
+        <w:rPr>
+          <w:rFonts w:ascii="Arial" w:hAnsi="Arial" w:cs="Arial"/>
+          <w:b/>
+          <w:sz w:val="32"/>
+          <w:szCs w:val="32"/>
+        </w:rPr>
+        <w:t xml:space="preserve"> </w:t>
+      </w:r>
+      <w:r>
+        <w:rPr>
+          <w:rFonts w:ascii="Arial" w:hAnsi="Arial" w:cs="Arial"/>
+          <w:sz w:val="32"/>
+          <w:szCs w:val="32"/>
+        </w:rPr>
+        <w:t>First time</w:t>
+      </w:r>
+      <w:r>
+        <w:rPr>
+          <w:rFonts w:ascii="Arial" w:hAnsi="Arial" w:cs="Arial"/>
+          <w:sz w:val="32"/>
+          <w:szCs w:val="32"/>
+        </w:rPr>
+        <w:t xml:space="preserve"> it’s ask pass</w:t>
+      </w:r>
+      <w:r>
+        <w:rPr>
+          <w:rFonts w:ascii="Arial" w:hAnsi="Arial" w:cs="Arial"/>
+          <w:sz w:val="32"/>
+          <w:szCs w:val="32"/>
+        </w:rPr>
+        <w:t xml:space="preserve"> to push details on remote server </w:t>
+      </w:r>
+    </w:p>
+    <w:p>
+      <w:pPr>
+        <w:pStyle w:val="ListParagraph"/>
+        <w:numPr>
+          <w:ilvl w:val="2"/>
+          <w:numId w:val="2"/>
+        </w:numPr>
+        <w:rPr>
+          <w:rFonts w:ascii="Arial" w:hAnsi="Arial" w:cs="Arial"/>
+          <w:sz w:val="32"/>
+          <w:szCs w:val="32"/>
+        </w:rPr>
+      </w:pPr>
+      <w:r>
+        <w:rPr>
+          <w:rFonts w:ascii="Arial" w:hAnsi="Arial" w:cs="Arial"/>
+          <w:sz w:val="32"/>
+          <w:szCs w:val="32"/>
+        </w:rPr>
+        <w:t xml:space="preserve">Go github account details Profile =&gt; Setting=&gt; Developer Setting =&gt; Parsonal Access Tocken  =&gt; Generate new Tocken </w:t>
+      </w:r>
+      <w:hyperlink r:id="rId10" w:history="1">
+        <w:r>
+          <w:rPr>
+            <w:rStyle w:val="Hyperlink"/>
+            <w:rFonts w:ascii="Arial" w:hAnsi="Arial" w:cs="Arial"/>
+            <w:sz w:val="32"/>
+            <w:szCs w:val="32"/>
+          </w:rPr>
+          <w:t>https://github.com/settings/tokens?type=beta</w:t>
+        </w:r>
+      </w:hyperlink>
+      <w:r>
+        <w:rPr>
+          <w:rFonts w:ascii="Arial" w:hAnsi="Arial" w:cs="Arial"/>
+          <w:sz w:val="32"/>
+          <w:szCs w:val="32"/>
+        </w:rPr>
+        <w:t xml:space="preserve"> </w:t>
+      </w:r>
+    </w:p>
+    <w:p>
+      <w:pPr>
+        <w:pStyle w:val="ListParagraph"/>
+        <w:numPr>
+          <w:ilvl w:val="2"/>
+          <w:numId w:val="2"/>
+        </w:numPr>
+        <w:rPr>
+          <w:rFonts w:ascii="Arial" w:hAnsi="Arial" w:cs="Arial"/>
+          <w:sz w:val="32"/>
+          <w:szCs w:val="32"/>
+        </w:rPr>
+      </w:pPr>
+      <w:r>
+        <w:rPr>
+          <w:rFonts w:ascii="Arial" w:hAnsi="Arial" w:cs="Arial"/>
+          <w:sz w:val="32"/>
+          <w:szCs w:val="32"/>
+        </w:rPr>
+        <w:t>Copy the tocken and put it as password</w:t>
       </w:r>
     </w:p>
     <w:p>
@@ -5848,198 +6512,19 @@
       <w:r>
         <w:rPr>
           <w:rFonts w:ascii="Arial" w:hAnsi="Arial" w:cs="Arial"/>
-          <w:color w:val="24292F"/>
-          <w:sz w:val="32"/>
-          <w:szCs w:val="32"/>
-        </w:rPr>
-        <w:t xml:space="preserve"> Note:</w:t>
-      </w:r>
-    </w:p>
-    <w:p>
-      <w:pPr>
-        <w:pStyle w:val="ListParagraph"/>
-        <w:numPr>
-          <w:ilvl w:val="1"/>
-          <w:numId w:val="2"/>
-        </w:numPr>
+          <w:sz w:val="32"/>
+          <w:szCs w:val="32"/>
+        </w:rPr>
+        <w:t xml:space="preserve">Push all local/staging area file/chnages into remote repository by typing </w:t>
+      </w:r>
+      <w:r>
         <w:rPr>
           <w:rFonts w:ascii="Arial" w:hAnsi="Arial" w:cs="Arial"/>
           <w:b/>
           <w:sz w:val="32"/>
           <w:szCs w:val="32"/>
         </w:rPr>
-      </w:pPr>
-      <w:r>
-        <w:rPr>
-          <w:rFonts w:ascii="Arial" w:hAnsi="Arial" w:cs="Arial"/>
-          <w:color w:val="24292F"/>
-          <w:sz w:val="32"/>
-          <w:szCs w:val="32"/>
-        </w:rPr>
-        <w:t xml:space="preserve"> if you have already respogitory on git with old codebase then you 1</w:t>
-      </w:r>
-      <w:r>
-        <w:rPr>
-          <w:rFonts w:ascii="Arial" w:hAnsi="Arial" w:cs="Arial"/>
-          <w:color w:val="24292F"/>
-          <w:sz w:val="32"/>
-          <w:szCs w:val="32"/>
-          <w:vertAlign w:val="superscript"/>
-        </w:rPr>
-        <w:t>st</w:t>
-      </w:r>
-      <w:r>
-        <w:rPr>
-          <w:rFonts w:ascii="Arial" w:hAnsi="Arial" w:cs="Arial"/>
-          <w:color w:val="24292F"/>
-          <w:sz w:val="32"/>
-          <w:szCs w:val="32"/>
-        </w:rPr>
-        <w:t xml:space="preserve"> need to get clone of your repository  at before the 1</w:t>
-      </w:r>
-      <w:r>
-        <w:rPr>
-          <w:rFonts w:ascii="Arial" w:hAnsi="Arial" w:cs="Arial"/>
-          <w:color w:val="24292F"/>
-          <w:sz w:val="32"/>
-          <w:szCs w:val="32"/>
-          <w:vertAlign w:val="superscript"/>
-        </w:rPr>
-        <w:t>st</w:t>
-      </w:r>
-      <w:r>
-        <w:rPr>
-          <w:rFonts w:ascii="Arial" w:hAnsi="Arial" w:cs="Arial"/>
-          <w:color w:val="24292F"/>
-          <w:sz w:val="32"/>
-          <w:szCs w:val="32"/>
-        </w:rPr>
-        <w:t xml:space="preserve"> step</w:t>
-      </w:r>
-    </w:p>
-    <w:p>
-      <w:pPr>
-        <w:pStyle w:val="ListParagraph"/>
-        <w:ind w:left="1440"/>
-        <w:rPr>
-          <w:rFonts w:ascii="Arial" w:hAnsi="Arial" w:cs="Arial"/>
-          <w:b/>
-          <w:sz w:val="32"/>
-          <w:szCs w:val="32"/>
-        </w:rPr>
-      </w:pPr>
-      <w:r>
-        <w:rPr>
-          <w:rFonts w:ascii="Arial" w:hAnsi="Arial" w:cs="Arial"/>
-          <w:b/>
-          <w:sz w:val="32"/>
-          <w:szCs w:val="32"/>
-        </w:rPr>
-        <w:t xml:space="preserve"> </w:t>
-      </w:r>
-      <w:r>
-        <w:rPr>
-          <w:rFonts w:ascii="Arial" w:hAnsi="Arial" w:cs="Arial"/>
-          <w:b/>
-          <w:sz w:val="32"/>
-          <w:szCs w:val="32"/>
-        </w:rPr>
-        <w:t xml:space="preserve">git </w:t>
-      </w:r>
-      <w:r>
-        <w:rPr>
-          <w:rFonts w:ascii="Arial" w:hAnsi="Arial" w:cs="Arial"/>
-          <w:b/>
-          <w:sz w:val="32"/>
-          <w:szCs w:val="32"/>
-        </w:rPr>
-        <w:t>clone</w:t>
-      </w:r>
-      <w:r>
-        <w:rPr>
-          <w:rFonts w:ascii="Arial" w:hAnsi="Arial" w:cs="Arial"/>
-          <w:b/>
-          <w:sz w:val="32"/>
-          <w:szCs w:val="32"/>
-        </w:rPr>
-        <w:t xml:space="preserve"> https://github.com/abhishekraics001/IntellipaatStudyMaterial.git</w:t>
-      </w:r>
-    </w:p>
-    <w:p>
-      <w:pPr>
-        <w:pStyle w:val="ListParagraph"/>
-        <w:ind w:left="1440"/>
-        <w:rPr>
-          <w:rFonts w:ascii="Arial" w:hAnsi="Arial" w:cs="Arial"/>
-          <w:b/>
-          <w:sz w:val="32"/>
-          <w:szCs w:val="32"/>
-        </w:rPr>
-      </w:pPr>
-    </w:p>
-    <w:p>
-      <w:pPr>
-        <w:pStyle w:val="ListParagraph"/>
-        <w:numPr>
-          <w:ilvl w:val="1"/>
-          <w:numId w:val="2"/>
-        </w:numPr>
-        <w:rPr>
-          <w:rFonts w:ascii="Arial" w:hAnsi="Arial" w:cs="Arial"/>
-          <w:b/>
-          <w:sz w:val="32"/>
-          <w:szCs w:val="32"/>
-        </w:rPr>
-      </w:pPr>
-      <w:r>
-        <w:rPr>
-          <w:rFonts w:ascii="Arial" w:hAnsi="Arial" w:cs="Arial"/>
-          <w:color w:val="24292F"/>
-          <w:sz w:val="32"/>
-          <w:szCs w:val="32"/>
-        </w:rPr>
-        <w:t>If you created newaly repo on git then you 1</w:t>
-      </w:r>
-      <w:r>
-        <w:rPr>
-          <w:rFonts w:ascii="Arial" w:hAnsi="Arial" w:cs="Arial"/>
-          <w:color w:val="24292F"/>
-          <w:sz w:val="32"/>
-          <w:szCs w:val="32"/>
-          <w:vertAlign w:val="superscript"/>
-        </w:rPr>
-        <w:t>st</w:t>
-      </w:r>
-      <w:r>
-        <w:rPr>
-          <w:rFonts w:ascii="Arial" w:hAnsi="Arial" w:cs="Arial"/>
-          <w:color w:val="24292F"/>
-          <w:sz w:val="32"/>
-          <w:szCs w:val="32"/>
-        </w:rPr>
-        <w:t xml:space="preserve"> need to run below command </w:t>
-      </w:r>
-    </w:p>
-    <w:p>
-      <w:pPr>
-        <w:pStyle w:val="ListParagraph"/>
-        <w:ind w:left="1440"/>
-        <w:rPr>
-          <w:rFonts w:ascii="Arial" w:hAnsi="Arial" w:cs="Arial"/>
-          <w:b/>
-          <w:sz w:val="32"/>
-          <w:szCs w:val="32"/>
-        </w:rPr>
-      </w:pPr>
-      <w:r>
-        <w:rPr>
-          <w:rFonts w:ascii="Arial" w:hAnsi="Arial" w:cs="Arial"/>
-          <w:b/>
-          <w:sz w:val="32"/>
-          <w:szCs w:val="32"/>
-        </w:rPr>
-        <w:lastRenderedPageBreak/>
-        <w:t>git remote add origin https://github.com/abhishekraics001/IntellipaatStudyMaterial.git</w:t>
+        <w:t>git push --set-upstrem origin master</w:t>
       </w:r>
     </w:p>
     <w:p>
@@ -6049,6 +6534,7 @@
           <w:ilvl w:val="0"/>
           <w:numId w:val="2"/>
         </w:numPr>
+        <w:spacing w:after="100"/>
         <w:rPr>
           <w:rFonts w:ascii="Arial" w:hAnsi="Arial" w:cs="Arial"/>
           <w:b/>
@@ -6056,22 +6542,563 @@
           <w:szCs w:val="32"/>
         </w:rPr>
       </w:pPr>
-    </w:p>
-    <w:p>
-      <w:pPr>
-        <w:rPr>
-          <w:rFonts w:ascii="Arial" w:hAnsi="Arial" w:cs="Arial"/>
-          <w:sz w:val="32"/>
-          <w:szCs w:val="32"/>
-        </w:rPr>
-      </w:pPr>
-      <w:r>
-        <w:rPr>
-          <w:rFonts w:ascii="Arial" w:hAnsi="Arial" w:cs="Arial"/>
-          <w:sz w:val="32"/>
-          <w:szCs w:val="32"/>
-        </w:rPr>
-        <w:t>git push --set-upstrem origin master</w:t>
+      <w:r>
+        <w:rPr>
+          <w:rFonts w:ascii="Arial" w:hAnsi="Arial" w:cs="Arial"/>
+          <w:sz w:val="32"/>
+          <w:szCs w:val="32"/>
+        </w:rPr>
+        <w:t xml:space="preserve">Get the update code from remote repositiry by typing </w:t>
+      </w:r>
+      <w:r>
+        <w:rPr>
+          <w:rFonts w:ascii="Arial" w:hAnsi="Arial" w:cs="Arial"/>
+          <w:b/>
+          <w:sz w:val="32"/>
+          <w:szCs w:val="32"/>
+        </w:rPr>
+        <w:t>git pull</w:t>
+      </w:r>
+    </w:p>
+    <w:p>
+      <w:pPr>
+        <w:spacing w:after="100"/>
+        <w:ind w:left="360"/>
+        <w:rPr>
+          <w:rFonts w:ascii="Arial" w:hAnsi="Arial" w:cs="Arial"/>
+          <w:b/>
+          <w:sz w:val="32"/>
+          <w:szCs w:val="32"/>
+        </w:rPr>
+      </w:pPr>
+      <w:r>
+        <w:rPr>
+          <w:rFonts w:ascii="Arial" w:hAnsi="Arial" w:cs="Arial"/>
+          <w:sz w:val="32"/>
+          <w:szCs w:val="32"/>
+        </w:rPr>
+        <w:t>10.</w:t>
+      </w:r>
+      <w:r>
+        <w:rPr>
+          <w:rFonts w:ascii="Arial" w:hAnsi="Arial" w:cs="Arial"/>
+          <w:sz w:val="32"/>
+          <w:szCs w:val="32"/>
+        </w:rPr>
+        <w:t>Git the comit log by typing</w:t>
+      </w:r>
+      <w:r>
+        <w:rPr>
+          <w:rFonts w:ascii="Arial" w:hAnsi="Arial" w:cs="Arial"/>
+          <w:b/>
+          <w:sz w:val="32"/>
+          <w:szCs w:val="32"/>
+        </w:rPr>
+        <w:t xml:space="preserve"> git log or git log </w:t>
+      </w:r>
+      <w:r>
+        <w:rPr>
+          <w:rFonts w:ascii="Arial" w:hAnsi="Arial" w:cs="Arial"/>
+          <w:b/>
+          <w:sz w:val="32"/>
+          <w:szCs w:val="32"/>
+        </w:rPr>
+        <w:t>–</w:t>
+      </w:r>
+      <w:r>
+        <w:rPr>
+          <w:rFonts w:ascii="Arial" w:hAnsi="Arial" w:cs="Arial"/>
+          <w:b/>
+          <w:sz w:val="32"/>
+          <w:szCs w:val="32"/>
+        </w:rPr>
+        <w:t>oneline</w:t>
+      </w:r>
+    </w:p>
+    <w:p>
+      <w:pPr>
+        <w:spacing w:after="100"/>
+        <w:ind w:left="360"/>
+        <w:rPr>
+          <w:rFonts w:ascii="Arial" w:hAnsi="Arial" w:cs="Arial"/>
+          <w:b/>
+          <w:sz w:val="32"/>
+          <w:szCs w:val="32"/>
+        </w:rPr>
+      </w:pPr>
+      <w:r>
+        <w:rPr>
+          <w:rFonts w:ascii="Arial" w:hAnsi="Arial" w:cs="Arial"/>
+          <w:b/>
+          <w:sz w:val="32"/>
+          <w:szCs w:val="32"/>
+        </w:rPr>
+        <w:t xml:space="preserve">11. </w:t>
+      </w:r>
+      <w:r>
+        <w:rPr>
+          <w:rFonts w:ascii="Arial" w:hAnsi="Arial" w:cs="Arial"/>
+          <w:sz w:val="32"/>
+          <w:szCs w:val="32"/>
+        </w:rPr>
+        <w:t>c</w:t>
+      </w:r>
+      <w:r>
+        <w:rPr>
+          <w:rFonts w:ascii="Arial" w:hAnsi="Arial" w:cs="Arial"/>
+          <w:sz w:val="32"/>
+          <w:szCs w:val="32"/>
+        </w:rPr>
+        <w:t xml:space="preserve">reate new local branch in same resposity branch by typing </w:t>
+      </w:r>
+      <w:r>
+        <w:rPr>
+          <w:rFonts w:ascii="Arial" w:hAnsi="Arial" w:cs="Arial"/>
+          <w:b/>
+          <w:sz w:val="32"/>
+          <w:szCs w:val="32"/>
+        </w:rPr>
+        <w:t>git branch DevTesting</w:t>
+      </w:r>
+    </w:p>
+    <w:p>
+      <w:pPr>
+        <w:spacing w:after="100"/>
+        <w:ind w:left="360"/>
+        <w:rPr>
+          <w:rFonts w:ascii="Arial" w:hAnsi="Arial" w:cs="Arial"/>
+          <w:b/>
+          <w:sz w:val="32"/>
+          <w:szCs w:val="32"/>
+        </w:rPr>
+      </w:pPr>
+      <w:r>
+        <w:rPr>
+          <w:rFonts w:ascii="Arial" w:hAnsi="Arial" w:cs="Arial"/>
+          <w:b/>
+          <w:sz w:val="32"/>
+          <w:szCs w:val="32"/>
+        </w:rPr>
+        <w:t xml:space="preserve">12.  </w:t>
+      </w:r>
+      <w:r>
+        <w:rPr>
+          <w:rFonts w:ascii="Arial" w:hAnsi="Arial" w:cs="Arial"/>
+          <w:sz w:val="32"/>
+          <w:szCs w:val="32"/>
+        </w:rPr>
+        <w:t>Get all branch list</w:t>
+      </w:r>
+      <w:r>
+        <w:rPr>
+          <w:rFonts w:ascii="Arial" w:hAnsi="Arial" w:cs="Arial"/>
+          <w:sz w:val="32"/>
+          <w:szCs w:val="32"/>
+        </w:rPr>
+        <w:t xml:space="preserve"> inside local or remote by typing </w:t>
+      </w:r>
+      <w:r>
+        <w:rPr>
+          <w:rFonts w:ascii="Arial" w:hAnsi="Arial" w:cs="Arial"/>
+          <w:b/>
+          <w:sz w:val="32"/>
+          <w:szCs w:val="32"/>
+        </w:rPr>
+        <w:t>git branch</w:t>
+      </w:r>
+    </w:p>
+    <w:p>
+      <w:pPr>
+        <w:spacing w:after="100"/>
+        <w:ind w:left="360"/>
+        <w:rPr>
+          <w:rFonts w:ascii="Arial" w:hAnsi="Arial" w:cs="Arial"/>
+          <w:b/>
+          <w:sz w:val="32"/>
+          <w:szCs w:val="32"/>
+        </w:rPr>
+      </w:pPr>
+      <w:r>
+        <w:rPr>
+          <w:rFonts w:ascii="Arial" w:hAnsi="Arial" w:cs="Arial"/>
+          <w:b/>
+          <w:sz w:val="32"/>
+          <w:szCs w:val="32"/>
+        </w:rPr>
+        <w:t xml:space="preserve">13. </w:t>
+      </w:r>
+      <w:r>
+        <w:rPr>
+          <w:rFonts w:ascii="Arial" w:hAnsi="Arial" w:cs="Arial"/>
+          <w:sz w:val="32"/>
+          <w:szCs w:val="32"/>
+        </w:rPr>
+        <w:t>How to check active/current branch</w:t>
+      </w:r>
+      <w:r>
+        <w:rPr>
+          <w:rFonts w:ascii="Arial" w:hAnsi="Arial" w:cs="Arial"/>
+          <w:b/>
+          <w:sz w:val="32"/>
+          <w:szCs w:val="32"/>
+        </w:rPr>
+        <w:t>: It’s simply shoing * with green color</w:t>
+      </w:r>
+    </w:p>
+    <w:p>
+      <w:pPr>
+        <w:spacing w:after="100"/>
+        <w:ind w:left="360"/>
+        <w:rPr>
+          <w:rFonts w:ascii="Arial" w:hAnsi="Arial" w:cs="Arial"/>
+          <w:b/>
+          <w:sz w:val="32"/>
+          <w:szCs w:val="32"/>
+        </w:rPr>
+      </w:pPr>
+      <w:r>
+        <w:rPr>
+          <w:rFonts w:ascii="Arial" w:hAnsi="Arial" w:cs="Arial"/>
+          <w:b/>
+          <w:sz w:val="32"/>
+          <w:szCs w:val="32"/>
+        </w:rPr>
+        <w:lastRenderedPageBreak/>
+        <w:t xml:space="preserve">14.  </w:t>
+      </w:r>
+      <w:r>
+        <w:rPr>
+          <w:rFonts w:ascii="Arial" w:hAnsi="Arial" w:cs="Arial"/>
+          <w:sz w:val="32"/>
+          <w:szCs w:val="32"/>
+        </w:rPr>
+        <w:t>Swich from one brach to another branch</w:t>
+      </w:r>
+      <w:r>
+        <w:rPr>
+          <w:rFonts w:ascii="Arial" w:hAnsi="Arial" w:cs="Arial"/>
+          <w:sz w:val="32"/>
+          <w:szCs w:val="32"/>
+        </w:rPr>
+        <w:t xml:space="preserve"> by typing git branch </w:t>
+      </w:r>
+      <w:r>
+        <w:rPr>
+          <w:rFonts w:ascii="Arial" w:hAnsi="Arial" w:cs="Arial"/>
+          <w:b/>
+          <w:sz w:val="32"/>
+          <w:szCs w:val="32"/>
+        </w:rPr>
+        <w:t>git switch DevTesting</w:t>
+      </w:r>
+    </w:p>
+    <w:p>
+      <w:pPr>
+        <w:spacing w:after="100"/>
+        <w:ind w:left="360"/>
+        <w:rPr>
+          <w:rFonts w:ascii="Arial" w:hAnsi="Arial" w:cs="Arial"/>
+          <w:sz w:val="32"/>
+          <w:szCs w:val="32"/>
+        </w:rPr>
+      </w:pPr>
+      <w:r>
+        <w:rPr>
+          <w:rFonts w:ascii="Arial" w:hAnsi="Arial" w:cs="Arial"/>
+          <w:b/>
+          <w:sz w:val="32"/>
+          <w:szCs w:val="32"/>
+        </w:rPr>
+        <w:t xml:space="preserve">15.  </w:t>
+      </w:r>
+      <w:r>
+        <w:rPr>
+          <w:rFonts w:ascii="Arial" w:hAnsi="Arial" w:cs="Arial"/>
+          <w:sz w:val="32"/>
+          <w:szCs w:val="32"/>
+        </w:rPr>
+        <w:t xml:space="preserve">Add/Do The chnages, Commit and push your branch on remote </w:t>
+      </w:r>
+    </w:p>
+    <w:p>
+      <w:pPr>
+        <w:spacing w:after="100"/>
+        <w:ind w:left="360"/>
+        <w:rPr>
+          <w:rFonts w:ascii="Arial" w:hAnsi="Arial" w:cs="Arial"/>
+          <w:b/>
+          <w:sz w:val="32"/>
+          <w:szCs w:val="32"/>
+        </w:rPr>
+      </w:pPr>
+      <w:r>
+        <w:rPr>
+          <w:rFonts w:ascii="Arial" w:hAnsi="Arial" w:cs="Arial"/>
+          <w:b/>
+          <w:sz w:val="32"/>
+          <w:szCs w:val="32"/>
+        </w:rPr>
+        <w:tab/>
+        <w:t>Git add .</w:t>
+      </w:r>
+    </w:p>
+    <w:p>
+      <w:pPr>
+        <w:spacing w:after="100"/>
+        <w:ind w:left="360"/>
+        <w:rPr>
+          <w:rFonts w:ascii="Arial" w:hAnsi="Arial" w:cs="Arial"/>
+          <w:b/>
+          <w:sz w:val="32"/>
+          <w:szCs w:val="32"/>
+        </w:rPr>
+      </w:pPr>
+      <w:r>
+        <w:rPr>
+          <w:rFonts w:ascii="Arial" w:hAnsi="Arial" w:cs="Arial"/>
+          <w:b/>
+          <w:sz w:val="32"/>
+          <w:szCs w:val="32"/>
+        </w:rPr>
+        <w:tab/>
+        <w:t>Git commit –m”</w:t>
+      </w:r>
+      <w:r>
+        <w:t xml:space="preserve"> </w:t>
+      </w:r>
+      <w:r>
+        <w:rPr>
+          <w:rFonts w:ascii="Arial" w:hAnsi="Arial" w:cs="Arial"/>
+          <w:b/>
+          <w:sz w:val="32"/>
+          <w:szCs w:val="32"/>
+        </w:rPr>
+        <w:t>Add New DevTesting Branch</w:t>
+      </w:r>
+      <w:r>
+        <w:rPr>
+          <w:rFonts w:ascii="Arial" w:hAnsi="Arial" w:cs="Arial"/>
+          <w:b/>
+          <w:sz w:val="32"/>
+          <w:szCs w:val="32"/>
+        </w:rPr>
+        <w:t>”</w:t>
+      </w:r>
+    </w:p>
+    <w:p>
+      <w:pPr>
+        <w:spacing w:after="100"/>
+        <w:ind w:left="360"/>
+        <w:rPr>
+          <w:rFonts w:ascii="Arial" w:hAnsi="Arial" w:cs="Arial"/>
+          <w:b/>
+          <w:sz w:val="32"/>
+          <w:szCs w:val="32"/>
+        </w:rPr>
+      </w:pPr>
+      <w:r>
+        <w:rPr>
+          <w:rFonts w:ascii="Arial" w:hAnsi="Arial" w:cs="Arial"/>
+          <w:b/>
+          <w:sz w:val="32"/>
+          <w:szCs w:val="32"/>
+        </w:rPr>
+        <w:tab/>
+        <w:t>Git push –u origin DevTesting</w:t>
+      </w:r>
+    </w:p>
+    <w:p>
+      <w:pPr>
+        <w:spacing w:after="100"/>
+        <w:ind w:left="360"/>
+        <w:rPr>
+          <w:rFonts w:ascii="Arial" w:hAnsi="Arial" w:cs="Arial"/>
+          <w:sz w:val="32"/>
+          <w:szCs w:val="32"/>
+        </w:rPr>
+      </w:pPr>
+      <w:r>
+        <w:rPr>
+          <w:rFonts w:ascii="Arial" w:hAnsi="Arial" w:cs="Arial"/>
+          <w:b/>
+          <w:sz w:val="32"/>
+          <w:szCs w:val="32"/>
+        </w:rPr>
+        <w:t>16</w:t>
+      </w:r>
+      <w:r>
+        <w:rPr>
+          <w:rFonts w:ascii="Arial" w:hAnsi="Arial" w:cs="Arial"/>
+          <w:sz w:val="32"/>
+          <w:szCs w:val="32"/>
+        </w:rPr>
+        <w:t xml:space="preserve">. get the checkout from master/main/origin inside your DevTesting Branch by typing checkout master </w:t>
+      </w:r>
+      <w:r>
+        <w:rPr>
+          <w:rFonts w:ascii="Arial" w:hAnsi="Arial" w:cs="Arial"/>
+          <w:b/>
+          <w:sz w:val="32"/>
+          <w:szCs w:val="32"/>
+        </w:rPr>
+        <w:t xml:space="preserve">git checkout master </w:t>
+      </w:r>
+      <w:r>
+        <w:rPr>
+          <w:rFonts w:ascii="Arial" w:hAnsi="Arial" w:cs="Arial"/>
+          <w:sz w:val="32"/>
+          <w:szCs w:val="32"/>
+        </w:rPr>
+        <w:t>or your branchName</w:t>
+      </w:r>
+    </w:p>
+    <w:p>
+      <w:pPr>
+        <w:spacing w:after="100"/>
+        <w:ind w:left="360"/>
+        <w:rPr>
+          <w:rFonts w:ascii="Arial" w:hAnsi="Arial" w:cs="Arial"/>
+          <w:b/>
+          <w:sz w:val="32"/>
+          <w:szCs w:val="32"/>
+        </w:rPr>
+      </w:pPr>
+      <w:r>
+        <w:rPr>
+          <w:rFonts w:ascii="Arial" w:hAnsi="Arial" w:cs="Arial"/>
+          <w:b/>
+          <w:sz w:val="32"/>
+          <w:szCs w:val="32"/>
+        </w:rPr>
+        <w:t xml:space="preserve">17.  </w:t>
+      </w:r>
+      <w:r>
+        <w:rPr>
+          <w:rFonts w:ascii="Arial" w:hAnsi="Arial" w:cs="Arial"/>
+          <w:sz w:val="32"/>
+          <w:szCs w:val="32"/>
+        </w:rPr>
+        <w:t>Get Checkout from remote respository</w:t>
+      </w:r>
+      <w:r>
+        <w:rPr>
+          <w:rFonts w:ascii="Arial" w:hAnsi="Arial" w:cs="Arial"/>
+          <w:b/>
+          <w:sz w:val="32"/>
+          <w:szCs w:val="32"/>
+        </w:rPr>
+        <w:t xml:space="preserve">  git checkout master</w:t>
+      </w:r>
+    </w:p>
+    <w:p>
+      <w:pPr>
+        <w:spacing w:after="100"/>
+        <w:ind w:left="360"/>
+        <w:rPr>
+          <w:rFonts w:ascii="Arial" w:hAnsi="Arial" w:cs="Arial"/>
+          <w:b/>
+          <w:sz w:val="32"/>
+          <w:szCs w:val="32"/>
+        </w:rPr>
+      </w:pPr>
+      <w:r>
+        <w:rPr>
+          <w:rFonts w:ascii="Arial" w:hAnsi="Arial" w:cs="Arial"/>
+          <w:b/>
+          <w:sz w:val="32"/>
+          <w:szCs w:val="32"/>
+        </w:rPr>
+        <w:t xml:space="preserve">18. </w:t>
+      </w:r>
+      <w:r>
+        <w:rPr>
+          <w:rFonts w:ascii="Arial" w:hAnsi="Arial" w:cs="Arial"/>
+          <w:sz w:val="32"/>
+          <w:szCs w:val="32"/>
+        </w:rPr>
+        <w:t xml:space="preserve">Add New change </w:t>
+      </w:r>
+      <w:r>
+        <w:rPr>
+          <w:rFonts w:ascii="Arial" w:hAnsi="Arial" w:cs="Arial"/>
+          <w:sz w:val="32"/>
+          <w:szCs w:val="32"/>
+        </w:rPr>
+        <w:t xml:space="preserve">into your Master </w:t>
+      </w:r>
+      <w:r>
+        <w:rPr>
+          <w:rFonts w:ascii="Arial" w:hAnsi="Arial" w:cs="Arial"/>
+          <w:sz w:val="32"/>
+          <w:szCs w:val="32"/>
+        </w:rPr>
+        <w:t>Branch</w:t>
+      </w:r>
+      <w:r>
+        <w:rPr>
+          <w:rFonts w:ascii="Arial" w:hAnsi="Arial" w:cs="Arial"/>
+          <w:b/>
+          <w:sz w:val="32"/>
+          <w:szCs w:val="32"/>
+        </w:rPr>
+        <w:t xml:space="preserve"> “</w:t>
+      </w:r>
+      <w:r>
+        <w:rPr>
+          <w:rFonts w:ascii="Arial" w:hAnsi="Arial" w:cs="Arial"/>
+          <w:b/>
+          <w:sz w:val="32"/>
+          <w:szCs w:val="32"/>
+        </w:rPr>
+        <w:t xml:space="preserve">Add second change into git file into </w:t>
+      </w:r>
+      <w:r>
+        <w:rPr>
+          <w:rFonts w:ascii="Arial" w:hAnsi="Arial" w:cs="Arial"/>
+          <w:b/>
+          <w:sz w:val="32"/>
+          <w:szCs w:val="32"/>
+        </w:rPr>
+        <w:t>Master</w:t>
+      </w:r>
+      <w:r>
+        <w:rPr>
+          <w:rFonts w:ascii="Arial" w:hAnsi="Arial" w:cs="Arial"/>
+          <w:b/>
+          <w:sz w:val="32"/>
+          <w:szCs w:val="32"/>
+        </w:rPr>
+        <w:t xml:space="preserve"> branch</w:t>
+      </w:r>
+      <w:r>
+        <w:rPr>
+          <w:rFonts w:ascii="Arial" w:hAnsi="Arial" w:cs="Arial"/>
+          <w:b/>
+          <w:sz w:val="32"/>
+          <w:szCs w:val="32"/>
+        </w:rPr>
+        <w:t>”</w:t>
+      </w:r>
+    </w:p>
+    <w:p>
+      <w:pPr>
+        <w:spacing w:after="100"/>
+        <w:ind w:left="360"/>
+        <w:rPr>
+          <w:rFonts w:ascii="Arial" w:hAnsi="Arial" w:cs="Arial"/>
+          <w:b/>
+          <w:sz w:val="32"/>
+          <w:szCs w:val="32"/>
+        </w:rPr>
+      </w:pPr>
+      <w:r>
+        <w:rPr>
+          <w:rFonts w:ascii="Arial" w:hAnsi="Arial" w:cs="Arial"/>
+          <w:b/>
+          <w:sz w:val="32"/>
+          <w:szCs w:val="32"/>
+        </w:rPr>
+        <w:t xml:space="preserve">19. </w:t>
       </w:r>
     </w:p>
     <w:sectPr>
@@ -6173,7 +7200,7 @@
     </w:lvl>
   </w:abstractNum>
   <w:abstractNum w:abstractNumId="1">
-    <w:nsid w:val="39A53FE7"/>
+    <w:nsid w:val="186B73F7"/>
     <w:multiLevelType w:val="hybridMultilevel"/>
     <w:tmpl w:val="6C4ABDCA"/>
     <w:lvl w:ilvl="0" w:tplc="0409000F">
@@ -6197,7 +7224,7 @@
         <w:ind w:left="1440" w:hanging="360"/>
       </w:pPr>
     </w:lvl>
-    <w:lvl w:ilvl="2" w:tplc="0409001B" w:tentative="1">
+    <w:lvl w:ilvl="2" w:tplc="0409001B">
       <w:start w:val="1"/>
       <w:numFmt w:val="lowerRoman"/>
       <w:lvlText w:val="%3."/>
@@ -6261,11 +7288,197 @@
       </w:pPr>
     </w:lvl>
   </w:abstractNum>
+  <w:abstractNum w:abstractNumId="2">
+    <w:nsid w:val="27C84AC8"/>
+    <w:multiLevelType w:val="hybridMultilevel"/>
+    <w:tmpl w:val="3E580E44"/>
+    <w:lvl w:ilvl="0" w:tplc="001440FC">
+      <w:start w:val="1"/>
+      <w:numFmt w:val="decimal"/>
+      <w:lvlText w:val="%1."/>
+      <w:lvlJc w:val="left"/>
+      <w:pPr>
+        <w:ind w:left="1080" w:hanging="360"/>
+      </w:pPr>
+      <w:rPr>
+        <w:rFonts w:hint="default"/>
+        <w:b/>
+      </w:rPr>
+    </w:lvl>
+    <w:lvl w:ilvl="1" w:tplc="04090019" w:tentative="1">
+      <w:start w:val="1"/>
+      <w:numFmt w:val="lowerLetter"/>
+      <w:lvlText w:val="%2."/>
+      <w:lvlJc w:val="left"/>
+      <w:pPr>
+        <w:ind w:left="1440" w:hanging="360"/>
+      </w:pPr>
+    </w:lvl>
+    <w:lvl w:ilvl="2" w:tplc="0409001B" w:tentative="1">
+      <w:start w:val="1"/>
+      <w:numFmt w:val="lowerRoman"/>
+      <w:lvlText w:val="%3."/>
+      <w:lvlJc w:val="right"/>
+      <w:pPr>
+        <w:ind w:left="2160" w:hanging="180"/>
+      </w:pPr>
+    </w:lvl>
+    <w:lvl w:ilvl="3" w:tplc="0409000F" w:tentative="1">
+      <w:start w:val="1"/>
+      <w:numFmt w:val="decimal"/>
+      <w:lvlText w:val="%4."/>
+      <w:lvlJc w:val="left"/>
+      <w:pPr>
+        <w:ind w:left="2880" w:hanging="360"/>
+      </w:pPr>
+    </w:lvl>
+    <w:lvl w:ilvl="4" w:tplc="04090019" w:tentative="1">
+      <w:start w:val="1"/>
+      <w:numFmt w:val="lowerLetter"/>
+      <w:lvlText w:val="%5."/>
+      <w:lvlJc w:val="left"/>
+      <w:pPr>
+        <w:ind w:left="3600" w:hanging="360"/>
+      </w:pPr>
+    </w:lvl>
+    <w:lvl w:ilvl="5" w:tplc="0409001B" w:tentative="1">
+      <w:start w:val="1"/>
+      <w:numFmt w:val="lowerRoman"/>
+      <w:lvlText w:val="%6."/>
+      <w:lvlJc w:val="right"/>
+      <w:pPr>
+        <w:ind w:left="4320" w:hanging="180"/>
+      </w:pPr>
+    </w:lvl>
+    <w:lvl w:ilvl="6" w:tplc="0409000F" w:tentative="1">
+      <w:start w:val="1"/>
+      <w:numFmt w:val="decimal"/>
+      <w:lvlText w:val="%7."/>
+      <w:lvlJc w:val="left"/>
+      <w:pPr>
+        <w:ind w:left="5040" w:hanging="360"/>
+      </w:pPr>
+    </w:lvl>
+    <w:lvl w:ilvl="7" w:tplc="04090019" w:tentative="1">
+      <w:start w:val="1"/>
+      <w:numFmt w:val="lowerLetter"/>
+      <w:lvlText w:val="%8."/>
+      <w:lvlJc w:val="left"/>
+      <w:pPr>
+        <w:ind w:left="5760" w:hanging="360"/>
+      </w:pPr>
+    </w:lvl>
+    <w:lvl w:ilvl="8" w:tplc="0409001B" w:tentative="1">
+      <w:start w:val="1"/>
+      <w:numFmt w:val="lowerRoman"/>
+      <w:lvlText w:val="%9."/>
+      <w:lvlJc w:val="right"/>
+      <w:pPr>
+        <w:ind w:left="6480" w:hanging="180"/>
+      </w:pPr>
+    </w:lvl>
+  </w:abstractNum>
+  <w:abstractNum w:abstractNumId="3">
+    <w:nsid w:val="39A53FE7"/>
+    <w:multiLevelType w:val="hybridMultilevel"/>
+    <w:tmpl w:val="10829DAA"/>
+    <w:lvl w:ilvl="0" w:tplc="2446DB96">
+      <w:start w:val="1"/>
+      <w:numFmt w:val="decimal"/>
+      <w:lvlText w:val="%1."/>
+      <w:lvlJc w:val="left"/>
+      <w:pPr>
+        <w:ind w:left="720" w:hanging="360"/>
+      </w:pPr>
+      <w:rPr>
+        <w:rFonts w:hint="default"/>
+        <w:b/>
+      </w:rPr>
+    </w:lvl>
+    <w:lvl w:ilvl="1" w:tplc="04090019">
+      <w:start w:val="1"/>
+      <w:numFmt w:val="lowerLetter"/>
+      <w:lvlText w:val="%2."/>
+      <w:lvlJc w:val="left"/>
+      <w:pPr>
+        <w:ind w:left="1440" w:hanging="360"/>
+      </w:pPr>
+    </w:lvl>
+    <w:lvl w:ilvl="2" w:tplc="0409001B">
+      <w:start w:val="1"/>
+      <w:numFmt w:val="lowerRoman"/>
+      <w:lvlText w:val="%3."/>
+      <w:lvlJc w:val="right"/>
+      <w:pPr>
+        <w:ind w:left="2160" w:hanging="180"/>
+      </w:pPr>
+    </w:lvl>
+    <w:lvl w:ilvl="3" w:tplc="0409000F" w:tentative="1">
+      <w:start w:val="1"/>
+      <w:numFmt w:val="decimal"/>
+      <w:lvlText w:val="%4."/>
+      <w:lvlJc w:val="left"/>
+      <w:pPr>
+        <w:ind w:left="2880" w:hanging="360"/>
+      </w:pPr>
+    </w:lvl>
+    <w:lvl w:ilvl="4" w:tplc="04090019" w:tentative="1">
+      <w:start w:val="1"/>
+      <w:numFmt w:val="lowerLetter"/>
+      <w:lvlText w:val="%5."/>
+      <w:lvlJc w:val="left"/>
+      <w:pPr>
+        <w:ind w:left="3600" w:hanging="360"/>
+      </w:pPr>
+    </w:lvl>
+    <w:lvl w:ilvl="5" w:tplc="0409001B" w:tentative="1">
+      <w:start w:val="1"/>
+      <w:numFmt w:val="lowerRoman"/>
+      <w:lvlText w:val="%6."/>
+      <w:lvlJc w:val="right"/>
+      <w:pPr>
+        <w:ind w:left="4320" w:hanging="180"/>
+      </w:pPr>
+    </w:lvl>
+    <w:lvl w:ilvl="6" w:tplc="0409000F" w:tentative="1">
+      <w:start w:val="1"/>
+      <w:numFmt w:val="decimal"/>
+      <w:lvlText w:val="%7."/>
+      <w:lvlJc w:val="left"/>
+      <w:pPr>
+        <w:ind w:left="5040" w:hanging="360"/>
+      </w:pPr>
+    </w:lvl>
+    <w:lvl w:ilvl="7" w:tplc="04090019" w:tentative="1">
+      <w:start w:val="1"/>
+      <w:numFmt w:val="lowerLetter"/>
+      <w:lvlText w:val="%8."/>
+      <w:lvlJc w:val="left"/>
+      <w:pPr>
+        <w:ind w:left="5760" w:hanging="360"/>
+      </w:pPr>
+    </w:lvl>
+    <w:lvl w:ilvl="8" w:tplc="0409001B" w:tentative="1">
+      <w:start w:val="1"/>
+      <w:numFmt w:val="lowerRoman"/>
+      <w:lvlText w:val="%9."/>
+      <w:lvlJc w:val="right"/>
+      <w:pPr>
+        <w:ind w:left="6480" w:hanging="180"/>
+      </w:pPr>
+    </w:lvl>
+  </w:abstractNum>
   <w:num w:numId="1">
     <w:abstractNumId w:val="0"/>
   </w:num>
   <w:num w:numId="2">
+    <w:abstractNumId w:val="3"/>
+  </w:num>
+  <w:num w:numId="3">
     <w:abstractNumId w:val="1"/>
+  </w:num>
+  <w:num w:numId="4">
+    <w:abstractNumId w:val="2"/>
   </w:num>
 </w:numbering>
 </file>
@@ -6434,7 +7647,6 @@
   <w:style w:type="character" w:default="1" w:styleId="DefaultParagraphFont">
     <w:name w:val="Default Paragraph Font"/>
     <w:uiPriority w:val="1"/>
-    <w:semiHidden/>
     <w:unhideWhenUsed/>
   </w:style>
   <w:style w:type="table" w:default="1" w:styleId="TableNormal">

</xml_diff>

<commit_message>
Adding chnages into master after for resset
</commit_message>
<xml_diff>
--- a/Git/IntelliPaat_GitCommand.docx
+++ b/Git/IntelliPaat_GitCommand.docx
@@ -6791,6 +6791,32 @@
         </w:rPr>
         <w:t>git switch DevTesting</w:t>
       </w:r>
+      <w:r>
+        <w:rPr>
+          <w:rFonts w:ascii="Arial" w:hAnsi="Arial" w:cs="Arial"/>
+          <w:b/>
+          <w:sz w:val="32"/>
+          <w:szCs w:val="32"/>
+        </w:rPr>
+        <w:t xml:space="preserve"> </w:t>
+      </w:r>
+      <w:r>
+        <w:rPr>
+          <w:rFonts w:ascii="Arial" w:hAnsi="Arial" w:cs="Arial"/>
+          <w:sz w:val="32"/>
+          <w:szCs w:val="32"/>
+        </w:rPr>
+        <w:t>or</w:t>
+      </w:r>
+      <w:r>
+        <w:rPr>
+          <w:rFonts w:ascii="Arial" w:hAnsi="Arial" w:cs="Arial"/>
+          <w:b/>
+          <w:sz w:val="32"/>
+          <w:szCs w:val="32"/>
+        </w:rPr>
+        <w:t xml:space="preserve"> git checkout branchName</w:t>
+      </w:r>
     </w:p>
     <w:p>
       <w:pPr>
@@ -6913,27 +6939,11 @@
         <w:ind w:left="360"/>
         <w:rPr>
           <w:rFonts w:ascii="Arial" w:hAnsi="Arial" w:cs="Arial"/>
-          <w:sz w:val="32"/>
-          <w:szCs w:val="32"/>
-        </w:rPr>
-      </w:pPr>
-      <w:r>
-        <w:rPr>
-          <w:rFonts w:ascii="Arial" w:hAnsi="Arial" w:cs="Arial"/>
           <w:b/>
           <w:sz w:val="32"/>
           <w:szCs w:val="32"/>
         </w:rPr>
-        <w:t>16</w:t>
-      </w:r>
-      <w:r>
-        <w:rPr>
-          <w:rFonts w:ascii="Arial" w:hAnsi="Arial" w:cs="Arial"/>
-          <w:sz w:val="32"/>
-          <w:szCs w:val="32"/>
-        </w:rPr>
-        <w:t xml:space="preserve">. get the checkout from master/main/origin inside your DevTesting Branch by typing checkout master </w:t>
-      </w:r>
+      </w:pPr>
       <w:r>
         <w:rPr>
           <w:rFonts w:ascii="Arial" w:hAnsi="Arial" w:cs="Arial"/>
@@ -6941,15 +6951,24 @@
           <w:sz w:val="32"/>
           <w:szCs w:val="32"/>
         </w:rPr>
-        <w:t xml:space="preserve">git checkout master </w:t>
-      </w:r>
-      <w:r>
-        <w:rPr>
-          <w:rFonts w:ascii="Arial" w:hAnsi="Arial" w:cs="Arial"/>
-          <w:sz w:val="32"/>
-          <w:szCs w:val="32"/>
-        </w:rPr>
-        <w:t>or your branchName</w:t>
+        <w:t xml:space="preserve">17.  </w:t>
+      </w:r>
+      <w:r>
+        <w:rPr>
+          <w:rFonts w:ascii="Arial" w:hAnsi="Arial" w:cs="Arial"/>
+          <w:sz w:val="32"/>
+          <w:szCs w:val="32"/>
+        </w:rPr>
+        <w:t>Get Checkout from remote respository</w:t>
+      </w:r>
+      <w:r>
+        <w:rPr>
+          <w:rFonts w:ascii="Arial" w:hAnsi="Arial" w:cs="Arial"/>
+          <w:b/>
+          <w:sz w:val="32"/>
+          <w:szCs w:val="32"/>
+        </w:rPr>
+        <w:t xml:space="preserve">  git checkout master</w:t>
       </w:r>
     </w:p>
     <w:p>
@@ -6970,15 +6989,23 @@
           <w:sz w:val="32"/>
           <w:szCs w:val="32"/>
         </w:rPr>
-        <w:t xml:space="preserve">17.  </w:t>
-      </w:r>
-      <w:r>
-        <w:rPr>
-          <w:rFonts w:ascii="Arial" w:hAnsi="Arial" w:cs="Arial"/>
-          <w:sz w:val="32"/>
-          <w:szCs w:val="32"/>
-        </w:rPr>
-        <w:t>Get Checkout from remote respository</w:t>
+        <w:t>18</w:t>
+      </w:r>
+      <w:r>
+        <w:rPr>
+          <w:rFonts w:ascii="Arial" w:hAnsi="Arial" w:cs="Arial"/>
+          <w:sz w:val="32"/>
+          <w:szCs w:val="32"/>
+        </w:rPr>
+        <w:t xml:space="preserve">. </w:t>
+      </w:r>
+      <w:r>
+        <w:rPr>
+          <w:rFonts w:ascii="Arial" w:hAnsi="Arial" w:cs="Arial"/>
+          <w:sz w:val="32"/>
+          <w:szCs w:val="32"/>
+        </w:rPr>
+        <w:t xml:space="preserve"> Merge your DevTesting Branch into/to Master Branch by typing</w:t>
       </w:r>
       <w:r>
         <w:rPr>
@@ -6987,13 +7014,13 @@
           <w:sz w:val="32"/>
           <w:szCs w:val="32"/>
         </w:rPr>
-        <w:t xml:space="preserve">  git checkout master</w:t>
+        <w:t xml:space="preserve"> </w:t>
       </w:r>
     </w:p>
     <w:p>
       <w:pPr>
         <w:spacing w:after="100"/>
-        <w:ind w:left="360"/>
+        <w:ind w:left="360" w:firstLine="360"/>
         <w:rPr>
           <w:rFonts w:ascii="Arial" w:hAnsi="Arial" w:cs="Arial"/>
           <w:b/>
@@ -7008,32 +7035,19 @@
           <w:sz w:val="32"/>
           <w:szCs w:val="32"/>
         </w:rPr>
-        <w:t xml:space="preserve">18. </w:t>
-      </w:r>
-      <w:r>
-        <w:rPr>
-          <w:rFonts w:ascii="Arial" w:hAnsi="Arial" w:cs="Arial"/>
-          <w:sz w:val="32"/>
-          <w:szCs w:val="32"/>
-        </w:rPr>
-        <w:t xml:space="preserve">Add New change </w:t>
-      </w:r>
-      <w:r>
-        <w:rPr>
-          <w:rFonts w:ascii="Arial" w:hAnsi="Arial" w:cs="Arial"/>
-          <w:sz w:val="32"/>
-          <w:szCs w:val="32"/>
-        </w:rPr>
-        <w:t xml:space="preserve">into your Master </w:t>
-      </w:r>
-      <w:r>
-        <w:rPr>
-          <w:rFonts w:ascii="Arial" w:hAnsi="Arial" w:cs="Arial"/>
-          <w:sz w:val="32"/>
-          <w:szCs w:val="32"/>
-        </w:rPr>
-        <w:t>Branch</w:t>
-      </w:r>
+        <w:t>git merge DevTesting</w:t>
+      </w:r>
+    </w:p>
+    <w:p>
+      <w:pPr>
+        <w:spacing w:after="100"/>
+        <w:ind w:left="360" w:firstLine="360"/>
+        <w:rPr>
+          <w:rFonts w:ascii="Arial" w:hAnsi="Arial" w:cs="Arial"/>
+          <w:sz w:val="32"/>
+          <w:szCs w:val="32"/>
+        </w:rPr>
+      </w:pPr>
       <w:r>
         <w:rPr>
           <w:rFonts w:ascii="Arial" w:hAnsi="Arial" w:cs="Arial"/>
@@ -7041,43 +7055,7 @@
           <w:sz w:val="32"/>
           <w:szCs w:val="32"/>
         </w:rPr>
-        <w:t xml:space="preserve"> “</w:t>
-      </w:r>
-      <w:r>
-        <w:rPr>
-          <w:rFonts w:ascii="Arial" w:hAnsi="Arial" w:cs="Arial"/>
-          <w:b/>
-          <w:sz w:val="32"/>
-          <w:szCs w:val="32"/>
-        </w:rPr>
-        <w:t xml:space="preserve">Add second change into git file into </w:t>
-      </w:r>
-      <w:r>
-        <w:rPr>
-          <w:rFonts w:ascii="Arial" w:hAnsi="Arial" w:cs="Arial"/>
-          <w:b/>
-          <w:sz w:val="32"/>
-          <w:szCs w:val="32"/>
-        </w:rPr>
-        <w:t>Master</w:t>
-      </w:r>
-      <w:r>
-        <w:rPr>
-          <w:rFonts w:ascii="Arial" w:hAnsi="Arial" w:cs="Arial"/>
-          <w:b/>
-          <w:sz w:val="32"/>
-          <w:szCs w:val="32"/>
-        </w:rPr>
-        <w:t xml:space="preserve"> branch</w:t>
-      </w:r>
-      <w:r>
-        <w:rPr>
-          <w:rFonts w:ascii="Arial" w:hAnsi="Arial" w:cs="Arial"/>
-          <w:b/>
-          <w:sz w:val="32"/>
-          <w:szCs w:val="32"/>
-        </w:rPr>
-        <w:t>”</w:t>
+        <w:t>git push</w:t>
       </w:r>
     </w:p>
     <w:p>
@@ -7647,6 +7625,7 @@
   <w:style w:type="character" w:default="1" w:styleId="DefaultParagraphFont">
     <w:name w:val="Default Paragraph Font"/>
     <w:uiPriority w:val="1"/>
+    <w:semiHidden/>
     <w:unhideWhenUsed/>
   </w:style>
   <w:style w:type="table" w:default="1" w:styleId="TableNormal">

</xml_diff>

<commit_message>
Changing commit message: Add chnages for RestHead
</commit_message>
<xml_diff>
--- a/Git/IntelliPaat_GitCommand.docx
+++ b/Git/IntelliPaat_GitCommand.docx
@@ -6791,6 +6791,32 @@
         </w:rPr>
         <w:t>git switch DevTesting</w:t>
       </w:r>
+      <w:r>
+        <w:rPr>
+          <w:rFonts w:ascii="Arial" w:hAnsi="Arial" w:cs="Arial"/>
+          <w:b/>
+          <w:sz w:val="32"/>
+          <w:szCs w:val="32"/>
+        </w:rPr>
+        <w:t xml:space="preserve"> </w:t>
+      </w:r>
+      <w:r>
+        <w:rPr>
+          <w:rFonts w:ascii="Arial" w:hAnsi="Arial" w:cs="Arial"/>
+          <w:sz w:val="32"/>
+          <w:szCs w:val="32"/>
+        </w:rPr>
+        <w:t>or</w:t>
+      </w:r>
+      <w:r>
+        <w:rPr>
+          <w:rFonts w:ascii="Arial" w:hAnsi="Arial" w:cs="Arial"/>
+          <w:b/>
+          <w:sz w:val="32"/>
+          <w:szCs w:val="32"/>
+        </w:rPr>
+        <w:t xml:space="preserve"> git checkout branchName</w:t>
+      </w:r>
     </w:p>
     <w:p>
       <w:pPr>
@@ -6913,27 +6939,11 @@
         <w:ind w:left="360"/>
         <w:rPr>
           <w:rFonts w:ascii="Arial" w:hAnsi="Arial" w:cs="Arial"/>
-          <w:sz w:val="32"/>
-          <w:szCs w:val="32"/>
-        </w:rPr>
-      </w:pPr>
-      <w:r>
-        <w:rPr>
-          <w:rFonts w:ascii="Arial" w:hAnsi="Arial" w:cs="Arial"/>
           <w:b/>
           <w:sz w:val="32"/>
           <w:szCs w:val="32"/>
         </w:rPr>
-        <w:t>16</w:t>
-      </w:r>
-      <w:r>
-        <w:rPr>
-          <w:rFonts w:ascii="Arial" w:hAnsi="Arial" w:cs="Arial"/>
-          <w:sz w:val="32"/>
-          <w:szCs w:val="32"/>
-        </w:rPr>
-        <w:t xml:space="preserve">. get the checkout from master/main/origin inside your DevTesting Branch by typing checkout master </w:t>
-      </w:r>
+      </w:pPr>
       <w:r>
         <w:rPr>
           <w:rFonts w:ascii="Arial" w:hAnsi="Arial" w:cs="Arial"/>
@@ -6941,15 +6951,24 @@
           <w:sz w:val="32"/>
           <w:szCs w:val="32"/>
         </w:rPr>
-        <w:t xml:space="preserve">git checkout master </w:t>
-      </w:r>
-      <w:r>
-        <w:rPr>
-          <w:rFonts w:ascii="Arial" w:hAnsi="Arial" w:cs="Arial"/>
-          <w:sz w:val="32"/>
-          <w:szCs w:val="32"/>
-        </w:rPr>
-        <w:t>or your branchName</w:t>
+        <w:t xml:space="preserve">17.  </w:t>
+      </w:r>
+      <w:r>
+        <w:rPr>
+          <w:rFonts w:ascii="Arial" w:hAnsi="Arial" w:cs="Arial"/>
+          <w:sz w:val="32"/>
+          <w:szCs w:val="32"/>
+        </w:rPr>
+        <w:t>Get Checkout from remote respository</w:t>
+      </w:r>
+      <w:r>
+        <w:rPr>
+          <w:rFonts w:ascii="Arial" w:hAnsi="Arial" w:cs="Arial"/>
+          <w:b/>
+          <w:sz w:val="32"/>
+          <w:szCs w:val="32"/>
+        </w:rPr>
+        <w:t xml:space="preserve">  git checkout master</w:t>
       </w:r>
     </w:p>
     <w:p>
@@ -6970,15 +6989,23 @@
           <w:sz w:val="32"/>
           <w:szCs w:val="32"/>
         </w:rPr>
-        <w:t xml:space="preserve">17.  </w:t>
-      </w:r>
-      <w:r>
-        <w:rPr>
-          <w:rFonts w:ascii="Arial" w:hAnsi="Arial" w:cs="Arial"/>
-          <w:sz w:val="32"/>
-          <w:szCs w:val="32"/>
-        </w:rPr>
-        <w:t>Get Checkout from remote respository</w:t>
+        <w:t>18</w:t>
+      </w:r>
+      <w:r>
+        <w:rPr>
+          <w:rFonts w:ascii="Arial" w:hAnsi="Arial" w:cs="Arial"/>
+          <w:sz w:val="32"/>
+          <w:szCs w:val="32"/>
+        </w:rPr>
+        <w:t xml:space="preserve">. </w:t>
+      </w:r>
+      <w:r>
+        <w:rPr>
+          <w:rFonts w:ascii="Arial" w:hAnsi="Arial" w:cs="Arial"/>
+          <w:sz w:val="32"/>
+          <w:szCs w:val="32"/>
+        </w:rPr>
+        <w:t xml:space="preserve"> Merge your DevTesting Branch into/to Master Branch by typing</w:t>
       </w:r>
       <w:r>
         <w:rPr>
@@ -6987,13 +7014,13 @@
           <w:sz w:val="32"/>
           <w:szCs w:val="32"/>
         </w:rPr>
-        <w:t xml:space="preserve">  git checkout master</w:t>
+        <w:t xml:space="preserve"> </w:t>
       </w:r>
     </w:p>
     <w:p>
       <w:pPr>
         <w:spacing w:after="100"/>
-        <w:ind w:left="360"/>
+        <w:ind w:left="360" w:firstLine="360"/>
         <w:rPr>
           <w:rFonts w:ascii="Arial" w:hAnsi="Arial" w:cs="Arial"/>
           <w:b/>
@@ -7008,32 +7035,19 @@
           <w:sz w:val="32"/>
           <w:szCs w:val="32"/>
         </w:rPr>
-        <w:t xml:space="preserve">18. </w:t>
-      </w:r>
-      <w:r>
-        <w:rPr>
-          <w:rFonts w:ascii="Arial" w:hAnsi="Arial" w:cs="Arial"/>
-          <w:sz w:val="32"/>
-          <w:szCs w:val="32"/>
-        </w:rPr>
-        <w:t xml:space="preserve">Add New change </w:t>
-      </w:r>
-      <w:r>
-        <w:rPr>
-          <w:rFonts w:ascii="Arial" w:hAnsi="Arial" w:cs="Arial"/>
-          <w:sz w:val="32"/>
-          <w:szCs w:val="32"/>
-        </w:rPr>
-        <w:t xml:space="preserve">into your Master </w:t>
-      </w:r>
-      <w:r>
-        <w:rPr>
-          <w:rFonts w:ascii="Arial" w:hAnsi="Arial" w:cs="Arial"/>
-          <w:sz w:val="32"/>
-          <w:szCs w:val="32"/>
-        </w:rPr>
-        <w:t>Branch</w:t>
-      </w:r>
+        <w:t>git merge DevTesting</w:t>
+      </w:r>
+    </w:p>
+    <w:p>
+      <w:pPr>
+        <w:spacing w:after="100"/>
+        <w:ind w:left="360" w:firstLine="360"/>
+        <w:rPr>
+          <w:rFonts w:ascii="Arial" w:hAnsi="Arial" w:cs="Arial"/>
+          <w:sz w:val="32"/>
+          <w:szCs w:val="32"/>
+        </w:rPr>
+      </w:pPr>
       <w:r>
         <w:rPr>
           <w:rFonts w:ascii="Arial" w:hAnsi="Arial" w:cs="Arial"/>
@@ -7041,43 +7055,7 @@
           <w:sz w:val="32"/>
           <w:szCs w:val="32"/>
         </w:rPr>
-        <w:t xml:space="preserve"> “</w:t>
-      </w:r>
-      <w:r>
-        <w:rPr>
-          <w:rFonts w:ascii="Arial" w:hAnsi="Arial" w:cs="Arial"/>
-          <w:b/>
-          <w:sz w:val="32"/>
-          <w:szCs w:val="32"/>
-        </w:rPr>
-        <w:t xml:space="preserve">Add second change into git file into </w:t>
-      </w:r>
-      <w:r>
-        <w:rPr>
-          <w:rFonts w:ascii="Arial" w:hAnsi="Arial" w:cs="Arial"/>
-          <w:b/>
-          <w:sz w:val="32"/>
-          <w:szCs w:val="32"/>
-        </w:rPr>
-        <w:t>Master</w:t>
-      </w:r>
-      <w:r>
-        <w:rPr>
-          <w:rFonts w:ascii="Arial" w:hAnsi="Arial" w:cs="Arial"/>
-          <w:b/>
-          <w:sz w:val="32"/>
-          <w:szCs w:val="32"/>
-        </w:rPr>
-        <w:t xml:space="preserve"> branch</w:t>
-      </w:r>
-      <w:r>
-        <w:rPr>
-          <w:rFonts w:ascii="Arial" w:hAnsi="Arial" w:cs="Arial"/>
-          <w:b/>
-          <w:sz w:val="32"/>
-          <w:szCs w:val="32"/>
-        </w:rPr>
-        <w:t>”</w:t>
+        <w:t>git push</w:t>
       </w:r>
     </w:p>
     <w:p>
@@ -7647,6 +7625,7 @@
   <w:style w:type="character" w:default="1" w:styleId="DefaultParagraphFont">
     <w:name w:val="Default Paragraph Font"/>
     <w:uiPriority w:val="1"/>
+    <w:semiHidden/>
     <w:unhideWhenUsed/>
   </w:style>
   <w:style w:type="table" w:default="1" w:styleId="TableNormal">

</xml_diff>